<commit_message>
Updated and corrected the defects
</commit_message>
<xml_diff>
--- a/Java Collec, inbuilt-Func and Tricks.docx
+++ b/Java Collec, inbuilt-Func and Tricks.docx
@@ -45,7 +45,7 @@
           <w:sz w:val="16"/>
           <w:szCs w:val="16"/>
         </w:rPr>
-        <w:t>Syntax and notes are here, Codes are here in Eclipse.</w:t>
+        <w:t>Syntax are here, Codes are here in Eclipse.</w:t>
       </w:r>
     </w:p>
     <w:p/>
@@ -642,29 +642,7 @@
           <w:sz w:val="16"/>
           <w:szCs w:val="16"/>
         </w:rPr>
-        <w:t xml:space="preserve">There are LOT MANY inbuild functions for each </w:t>
-      </w:r>
-      <w:proofErr w:type="gramStart"/>
-      <w:r>
-        <w:rPr>
-          <w:i/>
-          <w:iCs/>
-          <w:color w:val="ED7D31" w:themeColor="accent2"/>
-          <w:sz w:val="16"/>
-          <w:szCs w:val="16"/>
-        </w:rPr>
-        <w:t>collections</w:t>
-      </w:r>
-      <w:proofErr w:type="gramEnd"/>
-      <w:r>
-        <w:rPr>
-          <w:i/>
-          <w:iCs/>
-          <w:color w:val="ED7D31" w:themeColor="accent2"/>
-          <w:sz w:val="16"/>
-          <w:szCs w:val="16"/>
-        </w:rPr>
-        <w:t>. Check internet later if need extra stuff. Here I have mentioned functions needed for now.</w:t>
+        <w:t>There are LOT MANY inbuild functions for each collections. Check internet later if need extra stuff. Here I have mentioned functions needed for now.</w:t>
       </w:r>
       <w:r>
         <w:rPr>
@@ -730,8 +708,17 @@
                 <w:b/>
                 <w:bCs/>
               </w:rPr>
-              <w:t>Stack using ArrayDeque</w:t>
-            </w:r>
+              <w:t xml:space="preserve">Stack using </w:t>
+            </w:r>
+            <w:proofErr w:type="spellStart"/>
+            <w:r>
+              <w:rPr>
+                <w:b/>
+                <w:bCs/>
+              </w:rPr>
+              <w:t>ArrayDeque</w:t>
+            </w:r>
+            <w:proofErr w:type="spellEnd"/>
           </w:p>
         </w:tc>
       </w:tr>
@@ -745,15 +732,7 @@
               <w:spacing w:after="160" w:line="259" w:lineRule="auto"/>
             </w:pPr>
             <w:r>
-              <w:t>Stack&lt;&gt; ___=new Stack&lt;</w:t>
-            </w:r>
-            <w:proofErr w:type="gramStart"/>
-            <w:r>
-              <w:t>&gt;(</w:t>
-            </w:r>
-            <w:proofErr w:type="gramEnd"/>
-            <w:r>
-              <w:t>);</w:t>
+              <w:t>Stack&lt;&gt; ___=new Stack&lt;&gt;();</w:t>
             </w:r>
           </w:p>
         </w:tc>
@@ -769,15 +748,15 @@
               <w:t>_____</w:t>
             </w:r>
             <w:r>
-              <w:t>=new ArrayDeque&lt;</w:t>
-            </w:r>
-            <w:proofErr w:type="gramStart"/>
-            <w:r>
-              <w:t>&gt;(</w:t>
-            </w:r>
-            <w:proofErr w:type="gramEnd"/>
-            <w:r>
-              <w:t>);</w:t>
+              <w:t xml:space="preserve">=new </w:t>
+            </w:r>
+            <w:proofErr w:type="spellStart"/>
+            <w:r>
+              <w:t>ArrayDeque</w:t>
+            </w:r>
+            <w:proofErr w:type="spellEnd"/>
+            <w:r>
+              <w:t>&lt;&gt;();</w:t>
             </w:r>
           </w:p>
         </w:tc>
@@ -791,13 +770,8 @@
             <w:pPr>
               <w:spacing w:after="160" w:line="259" w:lineRule="auto"/>
             </w:pPr>
-            <w:proofErr w:type="gramStart"/>
-            <w:r>
-              <w:t>.push</w:t>
-            </w:r>
-            <w:proofErr w:type="gramEnd"/>
-            <w:r>
-              <w:t xml:space="preserve">(); </w:t>
+            <w:r>
+              <w:t xml:space="preserve">.push(); </w:t>
             </w:r>
             <w:r>
               <w:rPr>
@@ -814,13 +788,8 @@
             <w:tcW w:w="4508" w:type="dxa"/>
           </w:tcPr>
           <w:p>
-            <w:proofErr w:type="gramStart"/>
-            <w:r>
-              <w:t>.push</w:t>
-            </w:r>
-            <w:proofErr w:type="gramEnd"/>
-            <w:r>
-              <w:t xml:space="preserve">(); </w:t>
+            <w:r>
+              <w:t xml:space="preserve">.push(); </w:t>
             </w:r>
             <w:r>
               <w:rPr>
@@ -842,13 +811,8 @@
             <w:pPr>
               <w:spacing w:after="160" w:line="259" w:lineRule="auto"/>
             </w:pPr>
-            <w:proofErr w:type="gramStart"/>
-            <w:r>
-              <w:t>.Pop</w:t>
-            </w:r>
-            <w:proofErr w:type="gramEnd"/>
-            <w:r>
-              <w:t xml:space="preserve">(); </w:t>
+            <w:r>
+              <w:t xml:space="preserve">.Pop(); </w:t>
             </w:r>
             <w:r>
               <w:rPr>
@@ -865,13 +829,8 @@
             <w:tcW w:w="4508" w:type="dxa"/>
           </w:tcPr>
           <w:p>
-            <w:proofErr w:type="gramStart"/>
-            <w:r>
-              <w:t>.Pop</w:t>
-            </w:r>
-            <w:proofErr w:type="gramEnd"/>
-            <w:r>
-              <w:t xml:space="preserve">(); </w:t>
+            <w:r>
+              <w:t xml:space="preserve">.Pop(); </w:t>
             </w:r>
             <w:r>
               <w:rPr>
@@ -893,13 +852,8 @@
             <w:pPr>
               <w:spacing w:after="160" w:line="259" w:lineRule="auto"/>
             </w:pPr>
-            <w:proofErr w:type="gramStart"/>
-            <w:r>
-              <w:t>.peek</w:t>
-            </w:r>
-            <w:proofErr w:type="gramEnd"/>
-            <w:r>
-              <w:t xml:space="preserve">(); </w:t>
+            <w:r>
+              <w:t xml:space="preserve">.peek(); </w:t>
             </w:r>
             <w:r>
               <w:rPr>
@@ -916,13 +870,8 @@
             <w:tcW w:w="4508" w:type="dxa"/>
           </w:tcPr>
           <w:p>
-            <w:proofErr w:type="gramStart"/>
-            <w:r>
-              <w:t>.peek</w:t>
-            </w:r>
-            <w:proofErr w:type="gramEnd"/>
-            <w:r>
-              <w:t xml:space="preserve">(); </w:t>
+            <w:r>
+              <w:t xml:space="preserve">.peek(); </w:t>
             </w:r>
             <w:r>
               <w:rPr>
@@ -1009,8 +958,17 @@
                 <w:b/>
                 <w:bCs/>
               </w:rPr>
-              <w:t>Queue using ArrayDeque</w:t>
-            </w:r>
+              <w:t xml:space="preserve">Queue using </w:t>
+            </w:r>
+            <w:proofErr w:type="spellStart"/>
+            <w:r>
+              <w:rPr>
+                <w:b/>
+                <w:bCs/>
+              </w:rPr>
+              <w:t>ArrayDeque</w:t>
+            </w:r>
+            <w:proofErr w:type="spellEnd"/>
           </w:p>
         </w:tc>
       </w:tr>
@@ -1027,15 +985,15 @@
               </w:rPr>
             </w:pPr>
             <w:r>
-              <w:t>Queue&lt;String&gt; foodLine=new LinkedList&lt;</w:t>
-            </w:r>
-            <w:proofErr w:type="gramStart"/>
-            <w:r>
-              <w:t>&gt;(</w:t>
-            </w:r>
-            <w:proofErr w:type="gramEnd"/>
-            <w:r>
-              <w:t>);</w:t>
+              <w:t xml:space="preserve">Queue&lt;String&gt; </w:t>
+            </w:r>
+            <w:proofErr w:type="spellStart"/>
+            <w:r>
+              <w:t>foodLine</w:t>
+            </w:r>
+            <w:proofErr w:type="spellEnd"/>
+            <w:r>
+              <w:t>=new LinkedList&lt;&gt;();</w:t>
             </w:r>
           </w:p>
         </w:tc>
@@ -1045,15 +1003,15 @@
           </w:tcPr>
           <w:p>
             <w:r>
-              <w:t>Deque&lt;String&gt; guns=new ArrayDeque&lt;</w:t>
-            </w:r>
-            <w:proofErr w:type="gramStart"/>
-            <w:r>
-              <w:t>&gt;(</w:t>
-            </w:r>
-            <w:proofErr w:type="gramEnd"/>
-            <w:r>
-              <w:t>);</w:t>
+              <w:t xml:space="preserve">Deque&lt;String&gt; guns=new </w:t>
+            </w:r>
+            <w:proofErr w:type="spellStart"/>
+            <w:r>
+              <w:t>ArrayDeque</w:t>
+            </w:r>
+            <w:proofErr w:type="spellEnd"/>
+            <w:r>
+              <w:t>&lt;&gt;();</w:t>
             </w:r>
           </w:p>
         </w:tc>
@@ -1064,13 +1022,8 @@
             <w:tcW w:w="4508" w:type="dxa"/>
           </w:tcPr>
           <w:p>
-            <w:proofErr w:type="gramStart"/>
-            <w:r>
-              <w:t>.offer</w:t>
-            </w:r>
-            <w:proofErr w:type="gramEnd"/>
-            <w:r>
-              <w:t xml:space="preserve">(); </w:t>
+            <w:r>
+              <w:t xml:space="preserve">.offer(); </w:t>
             </w:r>
             <w:r>
               <w:rPr>
@@ -1087,13 +1040,8 @@
             <w:tcW w:w="4508" w:type="dxa"/>
           </w:tcPr>
           <w:p>
-            <w:proofErr w:type="gramStart"/>
-            <w:r>
-              <w:t>.offer</w:t>
-            </w:r>
-            <w:proofErr w:type="gramEnd"/>
-            <w:r>
-              <w:t xml:space="preserve">(); </w:t>
+            <w:r>
+              <w:t xml:space="preserve">.offer(); </w:t>
             </w:r>
             <w:r>
               <w:rPr>
@@ -1112,13 +1060,8 @@
             <w:tcW w:w="4508" w:type="dxa"/>
           </w:tcPr>
           <w:p>
-            <w:proofErr w:type="gramStart"/>
-            <w:r>
-              <w:t>.peek</w:t>
-            </w:r>
-            <w:proofErr w:type="gramEnd"/>
-            <w:r>
-              <w:t xml:space="preserve">(); </w:t>
+            <w:r>
+              <w:t xml:space="preserve">.peek(); </w:t>
             </w:r>
             <w:r>
               <w:rPr>
@@ -1135,13 +1078,8 @@
             <w:tcW w:w="4508" w:type="dxa"/>
           </w:tcPr>
           <w:p>
-            <w:proofErr w:type="gramStart"/>
-            <w:r>
-              <w:t>.peek</w:t>
-            </w:r>
-            <w:proofErr w:type="gramEnd"/>
-            <w:r>
-              <w:t xml:space="preserve">(); </w:t>
+            <w:r>
+              <w:t xml:space="preserve">.peek(); </w:t>
             </w:r>
             <w:r>
               <w:rPr>
@@ -1160,13 +1098,8 @@
             <w:tcW w:w="4508" w:type="dxa"/>
           </w:tcPr>
           <w:p>
-            <w:proofErr w:type="gramStart"/>
-            <w:r>
-              <w:t>.poll</w:t>
-            </w:r>
-            <w:proofErr w:type="gramEnd"/>
-            <w:r>
-              <w:t xml:space="preserve">(); </w:t>
+            <w:r>
+              <w:t xml:space="preserve">.poll(); </w:t>
             </w:r>
             <w:r>
               <w:rPr>
@@ -1183,13 +1116,8 @@
             <w:tcW w:w="4508" w:type="dxa"/>
           </w:tcPr>
           <w:p>
-            <w:proofErr w:type="gramStart"/>
-            <w:r>
-              <w:t>.poll</w:t>
-            </w:r>
-            <w:proofErr w:type="gramEnd"/>
-            <w:r>
-              <w:t xml:space="preserve">(); </w:t>
+            <w:r>
+              <w:t xml:space="preserve">.poll(); </w:t>
             </w:r>
             <w:r>
               <w:rPr>
@@ -1219,18 +1147,19 @@
     </w:tbl>
     <w:p/>
     <w:p>
+      <w:proofErr w:type="spellStart"/>
       <w:r>
         <w:rPr>
           <w:highlight w:val="lightGray"/>
         </w:rPr>
-        <w:t xml:space="preserve">ArrayList / </w:t>
-      </w:r>
-      <w:proofErr w:type="gramStart"/>
+        <w:t>ArrayList</w:t>
+      </w:r>
+      <w:proofErr w:type="spellEnd"/>
       <w:r>
         <w:rPr>
           <w:highlight w:val="lightGray"/>
         </w:rPr>
-        <w:t xml:space="preserve">LinkedList </w:t>
+        <w:t xml:space="preserve"> / LinkedList </w:t>
       </w:r>
       <w:r>
         <w:rPr>
@@ -1238,7 +1167,6 @@
         </w:rPr>
         <w:t>:</w:t>
       </w:r>
-      <w:proofErr w:type="gramEnd"/>
       <w:r>
         <w:t xml:space="preserve"> </w:t>
       </w:r>
@@ -1300,23 +1228,23 @@
                 <w:b/>
                 <w:bCs/>
               </w:rPr>
-              <w:t>List&lt; &gt; ____=new ArrayList&lt;</w:t>
-            </w:r>
-            <w:proofErr w:type="gramStart"/>
+              <w:t xml:space="preserve">List&lt; &gt; ____=new </w:t>
+            </w:r>
+            <w:proofErr w:type="spellStart"/>
             <w:r>
               <w:rPr>
                 <w:b/>
                 <w:bCs/>
               </w:rPr>
-              <w:t>&gt;(</w:t>
-            </w:r>
-            <w:proofErr w:type="gramEnd"/>
+              <w:t>ArrayList</w:t>
+            </w:r>
+            <w:proofErr w:type="spellEnd"/>
             <w:r>
               <w:rPr>
                 <w:b/>
                 <w:bCs/>
               </w:rPr>
-              <w:t>);</w:t>
+              <w:t>&lt;&gt;();</w:t>
             </w:r>
           </w:p>
           <w:p>
@@ -1325,23 +1253,7 @@
                 <w:b/>
                 <w:bCs/>
               </w:rPr>
-              <w:t>List&lt; &gt; ____=new LinkedList&lt;</w:t>
-            </w:r>
-            <w:proofErr w:type="gramStart"/>
-            <w:r>
-              <w:rPr>
-                <w:b/>
-                <w:bCs/>
-              </w:rPr>
-              <w:t>&gt;(</w:t>
-            </w:r>
-            <w:proofErr w:type="gramEnd"/>
-            <w:r>
-              <w:rPr>
-                <w:b/>
-                <w:bCs/>
-              </w:rPr>
-              <w:t>);</w:t>
+              <w:t>List&lt; &gt; ____=new LinkedList&lt;&gt;();</w:t>
             </w:r>
           </w:p>
         </w:tc>
@@ -1375,9 +1287,9 @@
                 <w:sz w:val="16"/>
                 <w:szCs w:val="16"/>
               </w:rPr>
-              <w:t>List&lt;&gt; ____=new ArrayList&lt;</w:t>
-            </w:r>
-            <w:proofErr w:type="gramStart"/>
+              <w:t xml:space="preserve">List&lt;&gt; ____=new </w:t>
+            </w:r>
+            <w:proofErr w:type="spellStart"/>
             <w:r>
               <w:rPr>
                 <w:b/>
@@ -1387,9 +1299,9 @@
                 <w:sz w:val="16"/>
                 <w:szCs w:val="16"/>
               </w:rPr>
-              <w:t>&gt;(</w:t>
-            </w:r>
-            <w:proofErr w:type="gramEnd"/>
+              <w:t>ArrayList</w:t>
+            </w:r>
+            <w:proofErr w:type="spellEnd"/>
             <w:r>
               <w:rPr>
                 <w:b/>
@@ -1399,7 +1311,7 @@
                 <w:sz w:val="16"/>
                 <w:szCs w:val="16"/>
               </w:rPr>
-              <w:t xml:space="preserve">); </w:t>
+              <w:t xml:space="preserve">&lt;&gt;(); </w:t>
             </w:r>
             <w:r>
               <w:rPr>
@@ -1583,21 +1495,21 @@
               </w:rPr>
               <w:t xml:space="preserve"> = new </w:t>
             </w:r>
-            <w:proofErr w:type="gramStart"/>
+            <w:proofErr w:type="spellStart"/>
             <w:r>
               <w:rPr>
                 <w:b/>
                 <w:bCs/>
               </w:rPr>
-              <w:t>ArrayList(</w:t>
-            </w:r>
-            <w:proofErr w:type="gramEnd"/>
+              <w:t>ArrayList</w:t>
+            </w:r>
+            <w:proofErr w:type="spellEnd"/>
             <w:r>
               <w:rPr>
                 <w:b/>
                 <w:bCs/>
               </w:rPr>
-              <w:t xml:space="preserve">);  </w:t>
+              <w:t xml:space="preserve">();  </w:t>
             </w:r>
             <w:r>
               <w:rPr>
@@ -1616,7 +1528,15 @@
               <w:pStyle w:val="NoSpacing"/>
             </w:pPr>
             <w:r>
-              <w:t>2. If we define the ArrayList as follows:</w:t>
+              <w:t xml:space="preserve">2. If we define the </w:t>
+            </w:r>
+            <w:proofErr w:type="spellStart"/>
+            <w:r>
+              <w:t>ArrayList</w:t>
+            </w:r>
+            <w:proofErr w:type="spellEnd"/>
+            <w:r>
+              <w:t xml:space="preserve"> as follows:</w:t>
             </w:r>
           </w:p>
           <w:p>
@@ -1630,19 +1550,21 @@
                 <w:shd w:val="clear" w:color="auto" w:fill="FFFFFF"/>
               </w:rPr>
             </w:pPr>
+            <w:proofErr w:type="spellStart"/>
             <w:r>
               <w:rPr>
                 <w:b/>
                 <w:bCs/>
               </w:rPr>
-              <w:t xml:space="preserve">ArrayList </w:t>
-            </w:r>
+              <w:t>ArrayList</w:t>
+            </w:r>
+            <w:proofErr w:type="spellEnd"/>
             <w:r>
               <w:rPr>
                 <w:b/>
                 <w:bCs/>
               </w:rPr>
-              <w:softHyphen/>
+              <w:t xml:space="preserve"> </w:t>
             </w:r>
             <w:r>
               <w:rPr>
@@ -1650,36 +1572,43 @@
                 <w:bCs/>
               </w:rPr>
               <w:softHyphen/>
-              <w:t>____</w:t>
             </w:r>
             <w:r>
               <w:rPr>
                 <w:b/>
                 <w:bCs/>
               </w:rPr>
-              <w:t xml:space="preserve"> = new </w:t>
-            </w:r>
-            <w:proofErr w:type="gramStart"/>
+              <w:softHyphen/>
+              <w:t>____</w:t>
+            </w:r>
             <w:r>
               <w:rPr>
                 <w:b/>
                 <w:bCs/>
               </w:rPr>
-              <w:t>ArrayList(</w:t>
-            </w:r>
-            <w:proofErr w:type="gramEnd"/>
+              <w:t xml:space="preserve"> = new </w:t>
+            </w:r>
+            <w:proofErr w:type="spellStart"/>
             <w:r>
               <w:rPr>
                 <w:b/>
                 <w:bCs/>
               </w:rPr>
-              <w:t>);</w:t>
-            </w:r>
+              <w:t>ArrayList</w:t>
+            </w:r>
+            <w:proofErr w:type="spellEnd"/>
             <w:r>
               <w:rPr>
                 <w:b/>
                 <w:bCs/>
               </w:rPr>
+              <w:t>();</w:t>
+            </w:r>
+            <w:r>
+              <w:rPr>
+                <w:b/>
+                <w:bCs/>
+              </w:rPr>
               <w:t xml:space="preserve"> </w:t>
             </w:r>
             <w:r>
@@ -1690,7 +1619,29 @@
                 <w:szCs w:val="16"/>
                 <w:shd w:val="clear" w:color="auto" w:fill="FFFFFF"/>
               </w:rPr>
-              <w:t>It means we can invoke available methods in ArrayList and use its members in addition to the List.</w:t>
+              <w:t xml:space="preserve">It means we can invoke available methods in </w:t>
+            </w:r>
+            <w:proofErr w:type="spellStart"/>
+            <w:r>
+              <w:rPr>
+                <w:rFonts w:ascii="Segoe UI" w:hAnsi="Segoe UI" w:cs="Segoe UI"/>
+                <w:color w:val="5B9BD5" w:themeColor="accent5"/>
+                <w:sz w:val="16"/>
+                <w:szCs w:val="16"/>
+                <w:shd w:val="clear" w:color="auto" w:fill="FFFFFF"/>
+              </w:rPr>
+              <w:t>ArrayList</w:t>
+            </w:r>
+            <w:proofErr w:type="spellEnd"/>
+            <w:r>
+              <w:rPr>
+                <w:rFonts w:ascii="Segoe UI" w:hAnsi="Segoe UI" w:cs="Segoe UI"/>
+                <w:color w:val="5B9BD5" w:themeColor="accent5"/>
+                <w:sz w:val="16"/>
+                <w:szCs w:val="16"/>
+                <w:shd w:val="clear" w:color="auto" w:fill="FFFFFF"/>
+              </w:rPr>
+              <w:t xml:space="preserve"> and use its members in addition to the List.</w:t>
             </w:r>
           </w:p>
           <w:p>
@@ -1736,13 +1687,8 @@
             <w:tcW w:w="8170" w:type="dxa"/>
           </w:tcPr>
           <w:p>
-            <w:proofErr w:type="gramStart"/>
-            <w:r>
-              <w:t>.add</w:t>
-            </w:r>
-            <w:proofErr w:type="gramEnd"/>
-            <w:r>
-              <w:t>(</w:t>
+            <w:r>
+              <w:t>.add(</w:t>
             </w:r>
             <w:r>
               <w:t>value</w:t>
@@ -1781,13 +1727,8 @@
             <w:tcW w:w="8170" w:type="dxa"/>
           </w:tcPr>
           <w:p>
-            <w:proofErr w:type="gramStart"/>
-            <w:r>
-              <w:t>.add</w:t>
-            </w:r>
-            <w:proofErr w:type="gramEnd"/>
-            <w:r>
-              <w:t>(</w:t>
+            <w:r>
+              <w:t>.add(</w:t>
             </w:r>
             <w:r>
               <w:t>index</w:t>
@@ -1826,11 +1767,14 @@
             <w:tcW w:w="8170" w:type="dxa"/>
           </w:tcPr>
           <w:p>
-            <w:proofErr w:type="gramStart"/>
-            <w:r>
-              <w:t>.addAll</w:t>
-            </w:r>
-            <w:proofErr w:type="gramEnd"/>
+            <w:r>
+              <w:t>.</w:t>
+            </w:r>
+            <w:proofErr w:type="spellStart"/>
+            <w:r>
+              <w:t>addAll</w:t>
+            </w:r>
+            <w:proofErr w:type="spellEnd"/>
             <w:r>
               <w:t xml:space="preserve">(); </w:t>
             </w:r>
@@ -1840,8 +1784,36 @@
                 <w:sz w:val="16"/>
                 <w:szCs w:val="16"/>
               </w:rPr>
-              <w:t>// We can concat two ArrayList’s</w:t>
-            </w:r>
+              <w:t xml:space="preserve">// We can </w:t>
+            </w:r>
+            <w:proofErr w:type="spellStart"/>
+            <w:r>
+              <w:rPr>
+                <w:color w:val="5B9BD5" w:themeColor="accent5"/>
+                <w:sz w:val="16"/>
+                <w:szCs w:val="16"/>
+              </w:rPr>
+              <w:t>concat</w:t>
+            </w:r>
+            <w:proofErr w:type="spellEnd"/>
+            <w:r>
+              <w:rPr>
+                <w:color w:val="5B9BD5" w:themeColor="accent5"/>
+                <w:sz w:val="16"/>
+                <w:szCs w:val="16"/>
+              </w:rPr>
+              <w:t xml:space="preserve"> two </w:t>
+            </w:r>
+            <w:proofErr w:type="spellStart"/>
+            <w:r>
+              <w:rPr>
+                <w:color w:val="5B9BD5" w:themeColor="accent5"/>
+                <w:sz w:val="16"/>
+                <w:szCs w:val="16"/>
+              </w:rPr>
+              <w:t>ArrayList’s</w:t>
+            </w:r>
+            <w:proofErr w:type="spellEnd"/>
             <w:r>
               <w:rPr>
                 <w:color w:val="5B9BD5" w:themeColor="accent5"/>
@@ -1871,21 +1843,34 @@
             <w:tcW w:w="8170" w:type="dxa"/>
           </w:tcPr>
           <w:p>
-            <w:proofErr w:type="gramStart"/>
-            <w:r>
-              <w:t>.set</w:t>
-            </w:r>
-            <w:proofErr w:type="gramEnd"/>
-            <w:r>
-              <w:t xml:space="preserve">(index, value); </w:t>
-            </w:r>
-            <w:r>
-              <w:rPr>
-                <w:color w:val="5B9BD5" w:themeColor="accent5"/>
-                <w:sz w:val="16"/>
-                <w:szCs w:val="16"/>
-              </w:rPr>
-              <w:t>// This updates the value at specified position. Ie. Overrides.</w:t>
+            <w:r>
+              <w:t xml:space="preserve">.set(index, value); </w:t>
+            </w:r>
+            <w:r>
+              <w:rPr>
+                <w:color w:val="5B9BD5" w:themeColor="accent5"/>
+                <w:sz w:val="16"/>
+                <w:szCs w:val="16"/>
+              </w:rPr>
+              <w:t xml:space="preserve">// This updates the value at specified position. </w:t>
+            </w:r>
+            <w:proofErr w:type="spellStart"/>
+            <w:r>
+              <w:rPr>
+                <w:color w:val="5B9BD5" w:themeColor="accent5"/>
+                <w:sz w:val="16"/>
+                <w:szCs w:val="16"/>
+              </w:rPr>
+              <w:t>Ie</w:t>
+            </w:r>
+            <w:proofErr w:type="spellEnd"/>
+            <w:r>
+              <w:rPr>
+                <w:color w:val="5B9BD5" w:themeColor="accent5"/>
+                <w:sz w:val="16"/>
+                <w:szCs w:val="16"/>
+              </w:rPr>
+              <w:t>. Overrides.</w:t>
             </w:r>
           </w:p>
         </w:tc>
@@ -1910,13 +1895,8 @@
             <w:tcW w:w="8170" w:type="dxa"/>
           </w:tcPr>
           <w:p>
-            <w:proofErr w:type="gramStart"/>
-            <w:r>
-              <w:t>.size</w:t>
-            </w:r>
-            <w:proofErr w:type="gramEnd"/>
-            <w:r>
-              <w:t>();</w:t>
+            <w:r>
+              <w:t>.size();</w:t>
             </w:r>
             <w:r>
               <w:t xml:space="preserve">  </w:t>
@@ -1955,13 +1935,8 @@
             <w:tcW w:w="8170" w:type="dxa"/>
           </w:tcPr>
           <w:p>
-            <w:proofErr w:type="gramStart"/>
-            <w:r>
-              <w:t>.get</w:t>
-            </w:r>
-            <w:proofErr w:type="gramEnd"/>
-            <w:r>
-              <w:t>();</w:t>
+            <w:r>
+              <w:t>.get();</w:t>
             </w:r>
             <w:r>
               <w:t xml:space="preserve">   </w:t>
@@ -1972,7 +1947,25 @@
                 <w:sz w:val="16"/>
                 <w:szCs w:val="16"/>
               </w:rPr>
-              <w:t>// we can get a element at a specific index.</w:t>
+              <w:t xml:space="preserve">// we can get </w:t>
+            </w:r>
+            <w:proofErr w:type="spellStart"/>
+            <w:r>
+              <w:rPr>
+                <w:color w:val="5B9BD5" w:themeColor="accent5"/>
+                <w:sz w:val="16"/>
+                <w:szCs w:val="16"/>
+              </w:rPr>
+              <w:t>a</w:t>
+            </w:r>
+            <w:proofErr w:type="spellEnd"/>
+            <w:r>
+              <w:rPr>
+                <w:color w:val="5B9BD5" w:themeColor="accent5"/>
+                <w:sz w:val="16"/>
+                <w:szCs w:val="16"/>
+              </w:rPr>
+              <w:t xml:space="preserve"> element at a specific index.</w:t>
             </w:r>
           </w:p>
         </w:tc>
@@ -1997,16 +1990,11 @@
             <w:tcW w:w="8170" w:type="dxa"/>
           </w:tcPr>
           <w:p>
-            <w:proofErr w:type="gramStart"/>
             <w:r>
               <w:t>.</w:t>
             </w:r>
             <w:r>
-              <w:t>remove</w:t>
-            </w:r>
-            <w:proofErr w:type="gramEnd"/>
-            <w:r>
-              <w:t>(index)</w:t>
+              <w:t>remove(index)</w:t>
             </w:r>
             <w:r>
               <w:t>;</w:t>
@@ -2020,7 +2008,25 @@
                 <w:sz w:val="16"/>
                 <w:szCs w:val="16"/>
               </w:rPr>
-              <w:t>// We can remove/delete a element using its index.</w:t>
+              <w:t xml:space="preserve">// We can remove/delete </w:t>
+            </w:r>
+            <w:proofErr w:type="spellStart"/>
+            <w:r>
+              <w:rPr>
+                <w:color w:val="5B9BD5" w:themeColor="accent5"/>
+                <w:sz w:val="16"/>
+                <w:szCs w:val="16"/>
+              </w:rPr>
+              <w:t>a</w:t>
+            </w:r>
+            <w:proofErr w:type="spellEnd"/>
+            <w:r>
+              <w:rPr>
+                <w:color w:val="5B9BD5" w:themeColor="accent5"/>
+                <w:sz w:val="16"/>
+                <w:szCs w:val="16"/>
+              </w:rPr>
+              <w:t xml:space="preserve"> element using its index.</w:t>
             </w:r>
           </w:p>
         </w:tc>
@@ -2045,13 +2051,16 @@
             <w:tcW w:w="8170" w:type="dxa"/>
           </w:tcPr>
           <w:p>
-            <w:proofErr w:type="gramStart"/>
-            <w:r>
-              <w:t>.remove</w:t>
-            </w:r>
-            <w:proofErr w:type="gramEnd"/>
-            <w:r>
-              <w:t>(type.valueOf(value))</w:t>
+            <w:r>
+              <w:t>.remove(</w:t>
+            </w:r>
+            <w:proofErr w:type="spellStart"/>
+            <w:r>
+              <w:t>type.valueOf</w:t>
+            </w:r>
+            <w:proofErr w:type="spellEnd"/>
+            <w:r>
+              <w:t>(value))</w:t>
             </w:r>
             <w:r>
               <w:t xml:space="preserve">; </w:t>
@@ -2095,13 +2104,8 @@
             <w:tcW w:w="8170" w:type="dxa"/>
           </w:tcPr>
           <w:p>
-            <w:proofErr w:type="gramStart"/>
-            <w:r>
-              <w:t>.clear</w:t>
-            </w:r>
-            <w:proofErr w:type="gramEnd"/>
-            <w:r>
-              <w:t xml:space="preserve">(); </w:t>
+            <w:r>
+              <w:t xml:space="preserve">.clear(); </w:t>
             </w:r>
             <w:r>
               <w:rPr>
@@ -2134,13 +2138,8 @@
             <w:tcW w:w="8170" w:type="dxa"/>
           </w:tcPr>
           <w:p>
-            <w:proofErr w:type="gramStart"/>
-            <w:r>
-              <w:t>.contains</w:t>
-            </w:r>
-            <w:proofErr w:type="gramEnd"/>
-            <w:r>
-              <w:t xml:space="preserve">("Garuda"); </w:t>
+            <w:r>
+              <w:t xml:space="preserve">.contains("Garuda"); </w:t>
             </w:r>
             <w:r>
               <w:rPr>
@@ -2181,11 +2180,14 @@
             <w:tcW w:w="8170" w:type="dxa"/>
           </w:tcPr>
           <w:p>
-            <w:proofErr w:type="gramStart"/>
-            <w:r>
-              <w:t>.isEmpty</w:t>
-            </w:r>
-            <w:proofErr w:type="gramEnd"/>
+            <w:r>
+              <w:t>.</w:t>
+            </w:r>
+            <w:proofErr w:type="spellStart"/>
+            <w:r>
+              <w:t>isEmpty</w:t>
+            </w:r>
+            <w:proofErr w:type="spellEnd"/>
             <w:r>
               <w:t>();</w:t>
             </w:r>
@@ -2300,6 +2302,7 @@
               </w:rPr>
             </w:pPr>
             <w:hyperlink r:id="rId8" w:anchor="ArrayList_To_String_Conversion" w:history="1">
+              <w:proofErr w:type="spellStart"/>
               <w:r>
                 <w:rPr>
                   <w:rFonts w:ascii="Work Sans" w:eastAsia="Times New Roman" w:hAnsi="Work Sans" w:cs="Times New Roman"/>
@@ -2310,7 +2313,20 @@
                   <w:bdr w:val="none" w:sz="0" w:space="0" w:color="auto" w:frame="1"/>
                   <w:lang w:eastAsia="en-IN"/>
                 </w:rPr>
-                <w:t>ArrayList To String Conversion</w:t>
+                <w:t>ArrayList</w:t>
+              </w:r>
+              <w:proofErr w:type="spellEnd"/>
+              <w:r>
+                <w:rPr>
+                  <w:rFonts w:ascii="Work Sans" w:eastAsia="Times New Roman" w:hAnsi="Work Sans" w:cs="Times New Roman"/>
+                  <w:color w:val="A90000"/>
+                  <w:sz w:val="21"/>
+                  <w:szCs w:val="21"/>
+                  <w:u w:val="single"/>
+                  <w:bdr w:val="none" w:sz="0" w:space="0" w:color="auto" w:frame="1"/>
+                  <w:lang w:eastAsia="en-IN"/>
+                </w:rPr>
+                <w:t xml:space="preserve"> To String Conversion</w:t>
               </w:r>
             </w:hyperlink>
           </w:p>
@@ -2339,7 +2355,33 @@
                   <w:bdr w:val="none" w:sz="0" w:space="0" w:color="auto" w:frame="1"/>
                   <w:lang w:eastAsia="en-IN"/>
                 </w:rPr>
-                <w:t>String To ArrayList Conversion</w:t>
+                <w:t xml:space="preserve">String To </w:t>
+              </w:r>
+              <w:proofErr w:type="spellStart"/>
+              <w:r>
+                <w:rPr>
+                  <w:rFonts w:ascii="Work Sans" w:eastAsia="Times New Roman" w:hAnsi="Work Sans" w:cs="Times New Roman"/>
+                  <w:color w:val="A90000"/>
+                  <w:sz w:val="21"/>
+                  <w:szCs w:val="21"/>
+                  <w:u w:val="single"/>
+                  <w:bdr w:val="none" w:sz="0" w:space="0" w:color="auto" w:frame="1"/>
+                  <w:lang w:eastAsia="en-IN"/>
+                </w:rPr>
+                <w:t>ArrayList</w:t>
+              </w:r>
+              <w:proofErr w:type="spellEnd"/>
+              <w:r>
+                <w:rPr>
+                  <w:rFonts w:ascii="Work Sans" w:eastAsia="Times New Roman" w:hAnsi="Work Sans" w:cs="Times New Roman"/>
+                  <w:color w:val="A90000"/>
+                  <w:sz w:val="21"/>
+                  <w:szCs w:val="21"/>
+                  <w:u w:val="single"/>
+                  <w:bdr w:val="none" w:sz="0" w:space="0" w:color="auto" w:frame="1"/>
+                  <w:lang w:eastAsia="en-IN"/>
+                </w:rPr>
+                <w:t xml:space="preserve"> Conversion</w:t>
               </w:r>
             </w:hyperlink>
           </w:p>
@@ -2368,9 +2410,9 @@
                   <w:bdr w:val="none" w:sz="0" w:space="0" w:color="auto" w:frame="1"/>
                   <w:lang w:eastAsia="en-IN"/>
                 </w:rPr>
-                <w:t xml:space="preserve">Convert list To ArrayList </w:t>
+                <w:t xml:space="preserve">Convert list To </w:t>
               </w:r>
-              <w:proofErr w:type="gramStart"/>
+              <w:proofErr w:type="spellStart"/>
               <w:r>
                 <w:rPr>
                   <w:rFonts w:ascii="Work Sans" w:eastAsia="Times New Roman" w:hAnsi="Work Sans" w:cs="Times New Roman"/>
@@ -2381,9 +2423,9 @@
                   <w:bdr w:val="none" w:sz="0" w:space="0" w:color="auto" w:frame="1"/>
                   <w:lang w:eastAsia="en-IN"/>
                 </w:rPr>
-                <w:t>In</w:t>
+                <w:t>ArrayList</w:t>
               </w:r>
-              <w:proofErr w:type="gramEnd"/>
+              <w:proofErr w:type="spellEnd"/>
               <w:r>
                 <w:rPr>
                   <w:rFonts w:ascii="Work Sans" w:eastAsia="Times New Roman" w:hAnsi="Work Sans" w:cs="Times New Roman"/>
@@ -2394,7 +2436,7 @@
                   <w:bdr w:val="none" w:sz="0" w:space="0" w:color="auto" w:frame="1"/>
                   <w:lang w:eastAsia="en-IN"/>
                 </w:rPr>
-                <w:t xml:space="preserve"> Java</w:t>
+                <w:t xml:space="preserve"> In Java</w:t>
               </w:r>
             </w:hyperlink>
           </w:p>
@@ -2423,9 +2465,9 @@
                   <w:bdr w:val="none" w:sz="0" w:space="0" w:color="auto" w:frame="1"/>
                   <w:lang w:eastAsia="en-IN"/>
                 </w:rPr>
-                <w:t xml:space="preserve">Convert ArrayList </w:t>
+                <w:t xml:space="preserve">Convert </w:t>
               </w:r>
-              <w:proofErr w:type="gramStart"/>
+              <w:proofErr w:type="spellStart"/>
               <w:r>
                 <w:rPr>
                   <w:rFonts w:ascii="Work Sans" w:eastAsia="Times New Roman" w:hAnsi="Work Sans" w:cs="Times New Roman"/>
@@ -2436,9 +2478,9 @@
                   <w:bdr w:val="none" w:sz="0" w:space="0" w:color="auto" w:frame="1"/>
                   <w:lang w:eastAsia="en-IN"/>
                 </w:rPr>
-                <w:t>To</w:t>
+                <w:t>ArrayList</w:t>
               </w:r>
-              <w:proofErr w:type="gramEnd"/>
+              <w:proofErr w:type="spellEnd"/>
               <w:r>
                 <w:rPr>
                   <w:rFonts w:ascii="Work Sans" w:eastAsia="Times New Roman" w:hAnsi="Work Sans" w:cs="Times New Roman"/>
@@ -2449,7 +2491,7 @@
                   <w:bdr w:val="none" w:sz="0" w:space="0" w:color="auto" w:frame="1"/>
                   <w:lang w:eastAsia="en-IN"/>
                 </w:rPr>
-                <w:t xml:space="preserve"> Set In Java</w:t>
+                <w:t xml:space="preserve"> To Set In Java</w:t>
               </w:r>
             </w:hyperlink>
           </w:p>
@@ -2478,9 +2520,9 @@
                   <w:bdr w:val="none" w:sz="0" w:space="0" w:color="auto" w:frame="1"/>
                   <w:lang w:eastAsia="en-IN"/>
                 </w:rPr>
-                <w:t xml:space="preserve">Convert Set </w:t>
+                <w:t xml:space="preserve">Convert Set To </w:t>
               </w:r>
-              <w:proofErr w:type="gramStart"/>
+              <w:proofErr w:type="spellStart"/>
               <w:r>
                 <w:rPr>
                   <w:rFonts w:ascii="Work Sans" w:eastAsia="Times New Roman" w:hAnsi="Work Sans" w:cs="Times New Roman"/>
@@ -2491,9 +2533,9 @@
                   <w:bdr w:val="none" w:sz="0" w:space="0" w:color="auto" w:frame="1"/>
                   <w:lang w:eastAsia="en-IN"/>
                 </w:rPr>
-                <w:t>To</w:t>
+                <w:t>ArrayList</w:t>
               </w:r>
-              <w:proofErr w:type="gramEnd"/>
+              <w:proofErr w:type="spellEnd"/>
               <w:r>
                 <w:rPr>
                   <w:rFonts w:ascii="Work Sans" w:eastAsia="Times New Roman" w:hAnsi="Work Sans" w:cs="Times New Roman"/>
@@ -2504,7 +2546,7 @@
                   <w:bdr w:val="none" w:sz="0" w:space="0" w:color="auto" w:frame="1"/>
                   <w:lang w:eastAsia="en-IN"/>
                 </w:rPr>
-                <w:t xml:space="preserve"> ArrayList In Java</w:t>
+                <w:t xml:space="preserve"> In Java</w:t>
               </w:r>
             </w:hyperlink>
           </w:p>
@@ -2527,7 +2569,6 @@
       </w:pPr>
     </w:p>
     <w:p>
-      <w:proofErr w:type="gramStart"/>
       <w:r>
         <w:rPr>
           <w:highlight w:val="lightGray"/>
@@ -2540,7 +2581,6 @@
         </w:rPr>
         <w:t>:</w:t>
       </w:r>
-      <w:proofErr w:type="gramEnd"/>
     </w:p>
     <w:tbl>
       <w:tblPr>
@@ -2564,23 +2604,23 @@
                 <w:b/>
                 <w:bCs/>
               </w:rPr>
-              <w:t>Iterator&lt;String&gt; itr= _____</w:t>
-            </w:r>
-            <w:proofErr w:type="gramStart"/>
+              <w:t xml:space="preserve">Iterator&lt;String&gt; </w:t>
+            </w:r>
+            <w:proofErr w:type="spellStart"/>
             <w:r>
               <w:rPr>
                 <w:b/>
                 <w:bCs/>
               </w:rPr>
-              <w:t>_ .iterator</w:t>
-            </w:r>
-            <w:proofErr w:type="gramEnd"/>
+              <w:t>itr</w:t>
+            </w:r>
+            <w:proofErr w:type="spellEnd"/>
             <w:r>
               <w:rPr>
                 <w:b/>
                 <w:bCs/>
               </w:rPr>
-              <w:t>();</w:t>
+              <w:t>= ______ .iterator();</w:t>
             </w:r>
             <w:r>
               <w:t xml:space="preserve"> </w:t>
@@ -2620,11 +2660,14 @@
             <w:tcW w:w="8454" w:type="dxa"/>
           </w:tcPr>
           <w:p>
-            <w:proofErr w:type="gramStart"/>
-            <w:r>
-              <w:t>.hasNext</w:t>
-            </w:r>
-            <w:proofErr w:type="gramEnd"/>
+            <w:r>
+              <w:t>.</w:t>
+            </w:r>
+            <w:proofErr w:type="spellStart"/>
+            <w:r>
+              <w:t>hasNext</w:t>
+            </w:r>
+            <w:proofErr w:type="spellEnd"/>
             <w:r>
               <w:t xml:space="preserve">(); </w:t>
             </w:r>
@@ -2655,13 +2698,8 @@
             <w:tcW w:w="8454" w:type="dxa"/>
           </w:tcPr>
           <w:p>
-            <w:proofErr w:type="gramStart"/>
-            <w:r>
-              <w:t>.next</w:t>
-            </w:r>
-            <w:proofErr w:type="gramEnd"/>
-            <w:r>
-              <w:t xml:space="preserve">(); </w:t>
+            <w:r>
+              <w:t xml:space="preserve">.next(); </w:t>
             </w:r>
             <w:r>
               <w:rPr>
@@ -2678,7 +2716,6 @@
     <w:p/>
     <w:p/>
     <w:p>
-      <w:proofErr w:type="gramStart"/>
       <w:r>
         <w:rPr>
           <w:highlight w:val="lightGray"/>
@@ -2703,7 +2740,6 @@
         </w:rPr>
         <w:t>:</w:t>
       </w:r>
-      <w:proofErr w:type="gramEnd"/>
       <w:r>
         <w:t xml:space="preserve"> // Code in Eclipse about hashing operations.</w:t>
       </w:r>
@@ -2737,15 +2773,7 @@
               <w:t>______</w:t>
             </w:r>
             <w:r>
-              <w:t xml:space="preserve">=new </w:t>
-            </w:r>
-            <w:proofErr w:type="gramStart"/>
-            <w:r>
-              <w:t>HashMap(</w:t>
-            </w:r>
-            <w:proofErr w:type="gramEnd"/>
-            <w:r>
-              <w:t>);</w:t>
+              <w:t>=new HashMap();</w:t>
             </w:r>
           </w:p>
         </w:tc>
@@ -2762,13 +2790,8 @@
             <w:tcW w:w="8595" w:type="dxa"/>
           </w:tcPr>
           <w:p>
-            <w:proofErr w:type="gramStart"/>
-            <w:r>
-              <w:t>.put</w:t>
-            </w:r>
-            <w:proofErr w:type="gramEnd"/>
-            <w:r>
-              <w:t xml:space="preserve">(key, value); </w:t>
+            <w:r>
+              <w:t xml:space="preserve">.put(key, value); </w:t>
             </w:r>
             <w:r>
               <w:rPr>
@@ -2799,39 +2822,52 @@
             <w:tcW w:w="8595" w:type="dxa"/>
           </w:tcPr>
           <w:p>
-            <w:proofErr w:type="gramStart"/>
-            <w:r>
-              <w:t>.get</w:t>
-            </w:r>
-            <w:proofErr w:type="gramEnd"/>
-            <w:r>
-              <w:t xml:space="preserve">(); </w:t>
-            </w:r>
-            <w:r>
-              <w:rPr>
-                <w:color w:val="5B9BD5" w:themeColor="accent5"/>
-                <w:sz w:val="16"/>
-                <w:szCs w:val="16"/>
-              </w:rPr>
-              <w:t xml:space="preserve">// to get a values based on key. null if this key dont exist. </w:t>
-            </w:r>
-            <w:proofErr w:type="gramStart"/>
-            <w:r>
-              <w:rPr>
-                <w:color w:val="5B9BD5" w:themeColor="accent5"/>
-                <w:sz w:val="16"/>
-                <w:szCs w:val="16"/>
-              </w:rPr>
-              <w:t>So</w:t>
-            </w:r>
-            <w:proofErr w:type="gramEnd"/>
-            <w:r>
-              <w:rPr>
-                <w:color w:val="5B9BD5" w:themeColor="accent5"/>
-                <w:sz w:val="16"/>
-                <w:szCs w:val="16"/>
-              </w:rPr>
-              <w:t xml:space="preserve"> use technique i discussed in </w:t>
+            <w:r>
+              <w:t xml:space="preserve">.get(); </w:t>
+            </w:r>
+            <w:r>
+              <w:rPr>
+                <w:color w:val="5B9BD5" w:themeColor="accent5"/>
+                <w:sz w:val="16"/>
+                <w:szCs w:val="16"/>
+              </w:rPr>
+              <w:t xml:space="preserve">// to get a values based on key. null if this key </w:t>
+            </w:r>
+            <w:proofErr w:type="spellStart"/>
+            <w:r>
+              <w:rPr>
+                <w:color w:val="5B9BD5" w:themeColor="accent5"/>
+                <w:sz w:val="16"/>
+                <w:szCs w:val="16"/>
+              </w:rPr>
+              <w:t>dont</w:t>
+            </w:r>
+            <w:proofErr w:type="spellEnd"/>
+            <w:r>
+              <w:rPr>
+                <w:color w:val="5B9BD5" w:themeColor="accent5"/>
+                <w:sz w:val="16"/>
+                <w:szCs w:val="16"/>
+              </w:rPr>
+              <w:t xml:space="preserve"> exist. So use technique </w:t>
+            </w:r>
+            <w:proofErr w:type="spellStart"/>
+            <w:r>
+              <w:rPr>
+                <w:color w:val="5B9BD5" w:themeColor="accent5"/>
+                <w:sz w:val="16"/>
+                <w:szCs w:val="16"/>
+              </w:rPr>
+              <w:t>i</w:t>
+            </w:r>
+            <w:proofErr w:type="spellEnd"/>
+            <w:r>
+              <w:rPr>
+                <w:color w:val="5B9BD5" w:themeColor="accent5"/>
+                <w:sz w:val="16"/>
+                <w:szCs w:val="16"/>
+              </w:rPr>
+              <w:t xml:space="preserve"> discussed in </w:t>
             </w:r>
             <w:r>
               <w:rPr>
@@ -2872,11 +2908,9 @@
             <w:tcW w:w="8595" w:type="dxa"/>
           </w:tcPr>
           <w:p>
-            <w:proofErr w:type="gramStart"/>
             <w:r>
               <w:t>.remove</w:t>
             </w:r>
-            <w:proofErr w:type="gramEnd"/>
             <w:r>
               <w:rPr>
                 <w:sz w:val="16"/>
@@ -2907,11 +2941,14 @@
             <w:tcW w:w="8595" w:type="dxa"/>
           </w:tcPr>
           <w:p>
-            <w:proofErr w:type="gramStart"/>
-            <w:r>
-              <w:t>.containsKey</w:t>
-            </w:r>
-            <w:proofErr w:type="gramEnd"/>
+            <w:r>
+              <w:t>.</w:t>
+            </w:r>
+            <w:proofErr w:type="spellStart"/>
+            <w:r>
+              <w:t>containsKey</w:t>
+            </w:r>
+            <w:proofErr w:type="spellEnd"/>
             <w:r>
               <w:t xml:space="preserve">(); </w:t>
             </w:r>
@@ -2938,11 +2975,14 @@
             <w:tcW w:w="8595" w:type="dxa"/>
           </w:tcPr>
           <w:p>
-            <w:proofErr w:type="gramStart"/>
-            <w:r>
-              <w:t>.containsValue</w:t>
-            </w:r>
-            <w:proofErr w:type="gramEnd"/>
+            <w:r>
+              <w:t>.</w:t>
+            </w:r>
+            <w:proofErr w:type="spellStart"/>
+            <w:r>
+              <w:t>containsValue</w:t>
+            </w:r>
+            <w:proofErr w:type="spellEnd"/>
             <w:r>
               <w:t xml:space="preserve">(); </w:t>
             </w:r>
@@ -2969,13 +3009,8 @@
             <w:tcW w:w="8595" w:type="dxa"/>
           </w:tcPr>
           <w:p>
-            <w:proofErr w:type="gramStart"/>
-            <w:r>
-              <w:t>.values</w:t>
-            </w:r>
-            <w:proofErr w:type="gramEnd"/>
-            <w:r>
-              <w:t xml:space="preserve">(); </w:t>
+            <w:r>
+              <w:t xml:space="preserve">.values(); </w:t>
             </w:r>
             <w:r>
               <w:rPr>
@@ -3008,11 +3043,14 @@
             <w:tcW w:w="8595" w:type="dxa"/>
           </w:tcPr>
           <w:p>
-            <w:proofErr w:type="gramStart"/>
-            <w:r>
-              <w:t>.keySet</w:t>
-            </w:r>
-            <w:proofErr w:type="gramEnd"/>
+            <w:r>
+              <w:t>.</w:t>
+            </w:r>
+            <w:proofErr w:type="spellStart"/>
+            <w:r>
+              <w:t>keySet</w:t>
+            </w:r>
+            <w:proofErr w:type="spellEnd"/>
             <w:r>
               <w:t xml:space="preserve">(); </w:t>
             </w:r>
@@ -3039,11 +3077,14 @@
             <w:tcW w:w="8595" w:type="dxa"/>
           </w:tcPr>
           <w:p>
-            <w:proofErr w:type="gramStart"/>
-            <w:r>
-              <w:t>.entrySet</w:t>
-            </w:r>
-            <w:proofErr w:type="gramEnd"/>
+            <w:r>
+              <w:t>.</w:t>
+            </w:r>
+            <w:proofErr w:type="spellStart"/>
+            <w:r>
+              <w:t>entrySet</w:t>
+            </w:r>
+            <w:proofErr w:type="spellEnd"/>
             <w:r>
               <w:t xml:space="preserve">(); </w:t>
             </w:r>
@@ -3070,13 +3111,8 @@
             <w:tcW w:w="8595" w:type="dxa"/>
           </w:tcPr>
           <w:p>
-            <w:proofErr w:type="gramStart"/>
-            <w:r>
-              <w:t>for(</w:t>
-            </w:r>
-            <w:proofErr w:type="gramEnd"/>
-            <w:r>
-              <w:t>String a:</w:t>
+            <w:r>
+              <w:t>for(String a:</w:t>
             </w:r>
             <w:r>
               <w:t>____</w:t>
@@ -3088,7 +3124,14 @@
           <w:p>
             <w:r>
               <w:tab/>
-              <w:t>System.out.println(a);</w:t>
+            </w:r>
+            <w:proofErr w:type="spellStart"/>
+            <w:r>
+              <w:t>System.out.println</w:t>
+            </w:r>
+            <w:proofErr w:type="spellEnd"/>
+            <w:r>
+              <w:t>(a);</w:t>
             </w:r>
           </w:p>
           <w:p>
@@ -3097,13 +3140,8 @@
             </w:r>
           </w:p>
           <w:p>
-            <w:proofErr w:type="gramStart"/>
-            <w:r>
-              <w:t>for(</w:t>
-            </w:r>
-            <w:proofErr w:type="gramEnd"/>
-            <w:r>
-              <w:t>int b:</w:t>
+            <w:r>
+              <w:t>for(int b:</w:t>
             </w:r>
             <w:r>
               <w:t>____</w:t>
@@ -3115,7 +3153,14 @@
           <w:p>
             <w:r>
               <w:tab/>
-              <w:t>System.out.println(b);</w:t>
+            </w:r>
+            <w:proofErr w:type="spellStart"/>
+            <w:r>
+              <w:t>System.out.println</w:t>
+            </w:r>
+            <w:proofErr w:type="spellEnd"/>
+            <w:r>
+              <w:t>(b);</w:t>
             </w:r>
           </w:p>
           <w:p>
@@ -3157,23 +3202,19 @@
                 <w:i/>
                 <w:iCs/>
               </w:rPr>
-              <w:t xml:space="preserve">hash </w:t>
-            </w:r>
-            <w:proofErr w:type="gramStart"/>
-            <w:r>
-              <w:rPr>
-                <w:i/>
-                <w:iCs/>
-              </w:rPr>
-              <w:t>name</w:t>
+              <w:t>hash name</w:t>
             </w:r>
             <w:r>
               <w:t xml:space="preserve"> </w:t>
             </w:r>
             <w:r>
-              <w:t>.keySet</w:t>
-            </w:r>
-            <w:proofErr w:type="gramEnd"/>
+              <w:t>.</w:t>
+            </w:r>
+            <w:proofErr w:type="spellStart"/>
+            <w:r>
+              <w:t>keySet</w:t>
+            </w:r>
+            <w:proofErr w:type="spellEnd"/>
             <w:r>
               <w:t xml:space="preserve">(); </w:t>
             </w:r>
@@ -3216,21 +3257,47 @@
             <w:tcW w:w="8595" w:type="dxa"/>
           </w:tcPr>
           <w:p>
-            <w:proofErr w:type="gramStart"/>
-            <w:r>
-              <w:t>Syso(</w:t>
-            </w:r>
-            <w:proofErr w:type="gramEnd"/>
-            <w:r>
-              <w:t xml:space="preserve">hashmap name); </w:t>
-            </w:r>
-            <w:r>
-              <w:rPr>
-                <w:color w:val="5B9BD5" w:themeColor="accent5"/>
-                <w:sz w:val="16"/>
-                <w:szCs w:val="16"/>
-              </w:rPr>
-              <w:t>// we can directly print hashmap.</w:t>
+            <w:proofErr w:type="spellStart"/>
+            <w:r>
+              <w:t>Syso</w:t>
+            </w:r>
+            <w:proofErr w:type="spellEnd"/>
+            <w:r>
+              <w:t>(</w:t>
+            </w:r>
+            <w:proofErr w:type="spellStart"/>
+            <w:r>
+              <w:t>hashmap</w:t>
+            </w:r>
+            <w:proofErr w:type="spellEnd"/>
+            <w:r>
+              <w:t xml:space="preserve"> name); </w:t>
+            </w:r>
+            <w:r>
+              <w:rPr>
+                <w:color w:val="5B9BD5" w:themeColor="accent5"/>
+                <w:sz w:val="16"/>
+                <w:szCs w:val="16"/>
+              </w:rPr>
+              <w:t xml:space="preserve">// we can directly print </w:t>
+            </w:r>
+            <w:proofErr w:type="spellStart"/>
+            <w:r>
+              <w:rPr>
+                <w:color w:val="5B9BD5" w:themeColor="accent5"/>
+                <w:sz w:val="16"/>
+                <w:szCs w:val="16"/>
+              </w:rPr>
+              <w:t>hashmap</w:t>
+            </w:r>
+            <w:proofErr w:type="spellEnd"/>
+            <w:r>
+              <w:rPr>
+                <w:color w:val="5B9BD5" w:themeColor="accent5"/>
+                <w:sz w:val="16"/>
+                <w:szCs w:val="16"/>
+              </w:rPr>
+              <w:t>.</w:t>
             </w:r>
           </w:p>
         </w:tc>
@@ -3247,23 +3314,53 @@
             <w:tcW w:w="8595" w:type="dxa"/>
           </w:tcPr>
           <w:p>
-            <w:proofErr w:type="gramStart"/>
             <w:r>
               <w:t>For(</w:t>
             </w:r>
-            <w:proofErr w:type="gramEnd"/>
-            <w:r>
-              <w:t>Map.Entry obj: mapName.entrySet()){</w:t>
-            </w:r>
-          </w:p>
-          <w:p>
-            <w:proofErr w:type="gramStart"/>
-            <w:r>
-              <w:t>.getKey</w:t>
-            </w:r>
-            <w:proofErr w:type="gramEnd"/>
-            <w:r>
-              <w:t>() and .getValue()</w:t>
+            <w:proofErr w:type="spellStart"/>
+            <w:r>
+              <w:t>Map.Entry</w:t>
+            </w:r>
+            <w:proofErr w:type="spellEnd"/>
+            <w:r>
+              <w:t xml:space="preserve"> </w:t>
+            </w:r>
+            <w:proofErr w:type="spellStart"/>
+            <w:r>
+              <w:t>obj</w:t>
+            </w:r>
+            <w:proofErr w:type="spellEnd"/>
+            <w:r>
+              <w:t xml:space="preserve">: </w:t>
+            </w:r>
+            <w:proofErr w:type="spellStart"/>
+            <w:r>
+              <w:t>mapName.entrySet</w:t>
+            </w:r>
+            <w:proofErr w:type="spellEnd"/>
+            <w:r>
+              <w:t>()){</w:t>
+            </w:r>
+          </w:p>
+          <w:p>
+            <w:r>
+              <w:t>.</w:t>
+            </w:r>
+            <w:proofErr w:type="spellStart"/>
+            <w:r>
+              <w:t>getKey</w:t>
+            </w:r>
+            <w:proofErr w:type="spellEnd"/>
+            <w:r>
+              <w:t>() and .</w:t>
+            </w:r>
+            <w:proofErr w:type="spellStart"/>
+            <w:r>
+              <w:t>getValue</w:t>
+            </w:r>
+            <w:proofErr w:type="spellEnd"/>
+            <w:r>
+              <w:t>()</w:t>
             </w:r>
           </w:p>
           <w:p>
@@ -3277,15 +3374,23 @@
     <w:p/>
     <w:p>
       <w:r>
-        <w:t xml:space="preserve">Learn TreeMap and TreeSet later. It is part of collection we </w:t>
-      </w:r>
-      <w:proofErr w:type="gramStart"/>
-      <w:r>
-        <w:t>will  use</w:t>
-      </w:r>
-      <w:proofErr w:type="gramEnd"/>
-      <w:r>
-        <w:t xml:space="preserve"> once we move on to the advance section of the DSA.</w:t>
+        <w:t xml:space="preserve">Learn </w:t>
+      </w:r>
+      <w:proofErr w:type="spellStart"/>
+      <w:r>
+        <w:t>TreeMap</w:t>
+      </w:r>
+      <w:proofErr w:type="spellEnd"/>
+      <w:r>
+        <w:t xml:space="preserve"> and </w:t>
+      </w:r>
+      <w:proofErr w:type="spellStart"/>
+      <w:r>
+        <w:t>TreeSet</w:t>
+      </w:r>
+      <w:proofErr w:type="spellEnd"/>
+      <w:r>
+        <w:t xml:space="preserve"> later. It is part of collection we will  use once we move on to the advance section of the DSA.</w:t>
       </w:r>
     </w:p>
     <w:p/>
@@ -3326,14 +3431,12 @@
           <w:highlight w:val="lightGray"/>
         </w:rPr>
       </w:pPr>
-      <w:proofErr w:type="gramStart"/>
       <w:r>
         <w:rPr>
           <w:highlight w:val="lightGray"/>
         </w:rPr>
         <w:t>STRING :</w:t>
       </w:r>
-      <w:proofErr w:type="gramEnd"/>
     </w:p>
     <w:tbl>
       <w:tblPr>
@@ -3361,11 +3464,14 @@
             <w:tcW w:w="8170" w:type="dxa"/>
           </w:tcPr>
           <w:p>
-            <w:proofErr w:type="gramStart"/>
-            <w:r>
-              <w:t>.charAt</w:t>
-            </w:r>
-            <w:proofErr w:type="gramEnd"/>
+            <w:r>
+              <w:t>.</w:t>
+            </w:r>
+            <w:proofErr w:type="spellStart"/>
+            <w:r>
+              <w:t>charAt</w:t>
+            </w:r>
+            <w:proofErr w:type="spellEnd"/>
             <w:r>
               <w:t>(</w:t>
             </w:r>
@@ -3406,16 +3512,11 @@
             <w:tcW w:w="8170" w:type="dxa"/>
           </w:tcPr>
           <w:p>
-            <w:proofErr w:type="gramStart"/>
             <w:r>
               <w:t>.</w:t>
             </w:r>
             <w:r>
-              <w:t>length</w:t>
-            </w:r>
-            <w:proofErr w:type="gramEnd"/>
-            <w:r>
-              <w:t>()</w:t>
+              <w:t>length()</w:t>
             </w:r>
             <w:r>
               <w:t xml:space="preserve">; </w:t>
@@ -3437,7 +3538,25 @@
                 <w:sz w:val="16"/>
                 <w:szCs w:val="16"/>
               </w:rPr>
-              <w:t xml:space="preserve"> (NOTE: in array we use length Ie. We don’t write round brackets in array)</w:t>
+              <w:t xml:space="preserve"> (NOTE: in array we use length </w:t>
+            </w:r>
+            <w:proofErr w:type="spellStart"/>
+            <w:r>
+              <w:rPr>
+                <w:color w:val="5B9BD5" w:themeColor="accent5"/>
+                <w:sz w:val="16"/>
+                <w:szCs w:val="16"/>
+              </w:rPr>
+              <w:t>Ie</w:t>
+            </w:r>
+            <w:proofErr w:type="spellEnd"/>
+            <w:r>
+              <w:rPr>
+                <w:color w:val="5B9BD5" w:themeColor="accent5"/>
+                <w:sz w:val="16"/>
+                <w:szCs w:val="16"/>
+              </w:rPr>
+              <w:t>. We don’t write round brackets in array)</w:t>
             </w:r>
           </w:p>
         </w:tc>
@@ -3458,11 +3577,14 @@
             <w:tcW w:w="8170" w:type="dxa"/>
           </w:tcPr>
           <w:p>
-            <w:proofErr w:type="gramStart"/>
-            <w:r>
-              <w:t>.codePointAt</w:t>
-            </w:r>
-            <w:proofErr w:type="gramEnd"/>
+            <w:r>
+              <w:t>.</w:t>
+            </w:r>
+            <w:proofErr w:type="spellStart"/>
+            <w:r>
+              <w:t>codePointAt</w:t>
+            </w:r>
+            <w:proofErr w:type="spellEnd"/>
             <w:r>
               <w:t>(</w:t>
             </w:r>
@@ -3486,25 +3608,7 @@
                 <w:sz w:val="16"/>
                 <w:szCs w:val="16"/>
               </w:rPr>
-              <w:t xml:space="preserve"> (</w:t>
-            </w:r>
-            <w:proofErr w:type="gramStart"/>
-            <w:r>
-              <w:rPr>
-                <w:color w:val="5B9BD5" w:themeColor="accent5"/>
-                <w:sz w:val="16"/>
-                <w:szCs w:val="16"/>
-              </w:rPr>
-              <w:t>asci</w:t>
-            </w:r>
-            <w:proofErr w:type="gramEnd"/>
-            <w:r>
-              <w:rPr>
-                <w:color w:val="5B9BD5" w:themeColor="accent5"/>
-                <w:sz w:val="16"/>
-                <w:szCs w:val="16"/>
-              </w:rPr>
-              <w:t xml:space="preserve"> is </w:t>
+              <w:t xml:space="preserve"> (asci is </w:t>
             </w:r>
             <w:r>
               <w:rPr>
@@ -3565,16 +3669,11 @@
               <w:t>Str1</w:t>
             </w:r>
             <w:r>
-              <w:t>.compareTo (Str2</w:t>
-            </w:r>
-            <w:proofErr w:type="gramStart"/>
-            <w:r>
-              <w:t>)</w:t>
+              <w:t>.compareTo (Str2)</w:t>
             </w:r>
             <w:r>
               <w:t xml:space="preserve">;   </w:t>
             </w:r>
-            <w:proofErr w:type="gramEnd"/>
             <w:r>
               <w:rPr>
                 <w:color w:val="5B9BD5" w:themeColor="accent5"/>
@@ -3710,11 +3809,7 @@
               <w:t>Str1</w:t>
             </w:r>
             <w:r>
-              <w:t>.compareToIgnoreCase(Str2</w:t>
-            </w:r>
-            <w:proofErr w:type="gramStart"/>
-            <w:r>
-              <w:t>)</w:t>
+              <w:t>.compareToIgnoreCase(Str2)</w:t>
             </w:r>
             <w:r>
               <w:t>;</w:t>
@@ -3728,16 +3823,7 @@
                 <w:sz w:val="16"/>
                 <w:szCs w:val="16"/>
               </w:rPr>
-              <w:t>/</w:t>
-            </w:r>
-            <w:proofErr w:type="gramEnd"/>
-            <w:r>
-              <w:rPr>
-                <w:color w:val="5B9BD5" w:themeColor="accent5"/>
-                <w:sz w:val="16"/>
-                <w:szCs w:val="16"/>
-              </w:rPr>
-              <w:t>/ same as above, just ignores the upper and lower case.</w:t>
+              <w:t>// same as above, just ignores the upper and lower case.</w:t>
             </w:r>
           </w:p>
         </w:tc>
@@ -3765,13 +3851,8 @@
                 <w:szCs w:val="16"/>
               </w:rPr>
             </w:pPr>
-            <w:proofErr w:type="gramStart"/>
-            <w:r>
-              <w:t>.contains</w:t>
-            </w:r>
-            <w:proofErr w:type="gramEnd"/>
-            <w:r>
-              <w:t xml:space="preserve">(); </w:t>
+            <w:r>
+              <w:t xml:space="preserve">.contains(); </w:t>
             </w:r>
             <w:r>
               <w:rPr>
@@ -3790,11 +3871,14 @@
                 <w:szCs w:val="16"/>
               </w:rPr>
             </w:pPr>
-            <w:proofErr w:type="gramStart"/>
-            <w:r>
-              <w:t>.startsWith</w:t>
-            </w:r>
-            <w:proofErr w:type="gramEnd"/>
+            <w:r>
+              <w:t>.</w:t>
+            </w:r>
+            <w:proofErr w:type="spellStart"/>
+            <w:r>
+              <w:t>startsWith</w:t>
+            </w:r>
+            <w:proofErr w:type="spellEnd"/>
             <w:r>
               <w:t xml:space="preserve">(); // </w:t>
             </w:r>
@@ -3849,11 +3933,14 @@
             <w:tcW w:w="8170" w:type="dxa"/>
           </w:tcPr>
           <w:p>
-            <w:proofErr w:type="gramStart"/>
-            <w:r>
-              <w:t>.concat</w:t>
-            </w:r>
-            <w:proofErr w:type="gramEnd"/>
+            <w:r>
+              <w:t>.</w:t>
+            </w:r>
+            <w:proofErr w:type="spellStart"/>
+            <w:r>
+              <w:t>concat</w:t>
+            </w:r>
+            <w:proofErr w:type="spellEnd"/>
             <w:r>
               <w:t xml:space="preserve">(); </w:t>
             </w:r>
@@ -3884,57 +3971,88 @@
             <w:tcW w:w="8170" w:type="dxa"/>
           </w:tcPr>
           <w:p>
-            <w:proofErr w:type="gramStart"/>
-            <w:r>
-              <w:t>.equals</w:t>
-            </w:r>
-            <w:proofErr w:type="gramEnd"/>
-            <w:r>
-              <w:t xml:space="preserve">(); </w:t>
-            </w:r>
-            <w:r>
-              <w:rPr>
-                <w:color w:val="5B9BD5" w:themeColor="accent5"/>
-                <w:sz w:val="16"/>
-                <w:szCs w:val="16"/>
-              </w:rPr>
-              <w:t xml:space="preserve">// Compare 2 stings. True/false. No 0 +ve or -ve like </w:t>
-            </w:r>
-            <w:proofErr w:type="gramStart"/>
-            <w:r>
-              <w:rPr>
-                <w:color w:val="5B9BD5" w:themeColor="accent5"/>
-                <w:sz w:val="16"/>
-                <w:szCs w:val="16"/>
-              </w:rPr>
-              <w:t>compareTo(</w:t>
-            </w:r>
-            <w:proofErr w:type="gramEnd"/>
-            <w:r>
-              <w:rPr>
-                <w:color w:val="5B9BD5" w:themeColor="accent5"/>
-                <w:sz w:val="16"/>
-                <w:szCs w:val="16"/>
-              </w:rPr>
-              <w:t xml:space="preserve">). USE THIS INSTEAD OF </w:t>
-            </w:r>
-            <w:proofErr w:type="gramStart"/>
-            <w:r>
-              <w:rPr>
-                <w:color w:val="5B9BD5" w:themeColor="accent5"/>
-                <w:sz w:val="16"/>
-                <w:szCs w:val="16"/>
-              </w:rPr>
-              <w:t>compareTO(</w:t>
-            </w:r>
-            <w:proofErr w:type="gramEnd"/>
-            <w:r>
-              <w:rPr>
-                <w:color w:val="5B9BD5" w:themeColor="accent5"/>
-                <w:sz w:val="16"/>
-                <w:szCs w:val="16"/>
-              </w:rPr>
-              <w:t>);</w:t>
+            <w:r>
+              <w:t xml:space="preserve">.equals(); </w:t>
+            </w:r>
+            <w:r>
+              <w:rPr>
+                <w:color w:val="5B9BD5" w:themeColor="accent5"/>
+                <w:sz w:val="16"/>
+                <w:szCs w:val="16"/>
+              </w:rPr>
+              <w:t>// Compare 2 stings. True/false. No 0 +</w:t>
+            </w:r>
+            <w:proofErr w:type="spellStart"/>
+            <w:r>
+              <w:rPr>
+                <w:color w:val="5B9BD5" w:themeColor="accent5"/>
+                <w:sz w:val="16"/>
+                <w:szCs w:val="16"/>
+              </w:rPr>
+              <w:t>ve</w:t>
+            </w:r>
+            <w:proofErr w:type="spellEnd"/>
+            <w:r>
+              <w:rPr>
+                <w:color w:val="5B9BD5" w:themeColor="accent5"/>
+                <w:sz w:val="16"/>
+                <w:szCs w:val="16"/>
+              </w:rPr>
+              <w:t xml:space="preserve"> or -</w:t>
+            </w:r>
+            <w:proofErr w:type="spellStart"/>
+            <w:r>
+              <w:rPr>
+                <w:color w:val="5B9BD5" w:themeColor="accent5"/>
+                <w:sz w:val="16"/>
+                <w:szCs w:val="16"/>
+              </w:rPr>
+              <w:t>ve</w:t>
+            </w:r>
+            <w:proofErr w:type="spellEnd"/>
+            <w:r>
+              <w:rPr>
+                <w:color w:val="5B9BD5" w:themeColor="accent5"/>
+                <w:sz w:val="16"/>
+                <w:szCs w:val="16"/>
+              </w:rPr>
+              <w:t xml:space="preserve"> like </w:t>
+            </w:r>
+            <w:proofErr w:type="spellStart"/>
+            <w:r>
+              <w:rPr>
+                <w:color w:val="5B9BD5" w:themeColor="accent5"/>
+                <w:sz w:val="16"/>
+                <w:szCs w:val="16"/>
+              </w:rPr>
+              <w:t>compareTo</w:t>
+            </w:r>
+            <w:proofErr w:type="spellEnd"/>
+            <w:r>
+              <w:rPr>
+                <w:color w:val="5B9BD5" w:themeColor="accent5"/>
+                <w:sz w:val="16"/>
+                <w:szCs w:val="16"/>
+              </w:rPr>
+              <w:t xml:space="preserve">(). USE THIS INSTEAD OF </w:t>
+            </w:r>
+            <w:proofErr w:type="spellStart"/>
+            <w:r>
+              <w:rPr>
+                <w:color w:val="5B9BD5" w:themeColor="accent5"/>
+                <w:sz w:val="16"/>
+                <w:szCs w:val="16"/>
+              </w:rPr>
+              <w:t>compareTO</w:t>
+            </w:r>
+            <w:proofErr w:type="spellEnd"/>
+            <w:r>
+              <w:rPr>
+                <w:color w:val="5B9BD5" w:themeColor="accent5"/>
+                <w:sz w:val="16"/>
+                <w:szCs w:val="16"/>
+              </w:rPr>
+              <w:t>();</w:t>
             </w:r>
           </w:p>
         </w:tc>
@@ -3955,11 +4073,14 @@
             <w:tcW w:w="8170" w:type="dxa"/>
           </w:tcPr>
           <w:p>
-            <w:proofErr w:type="gramStart"/>
-            <w:r>
-              <w:t>.endsWith</w:t>
-            </w:r>
-            <w:proofErr w:type="gramEnd"/>
+            <w:r>
+              <w:t>.</w:t>
+            </w:r>
+            <w:proofErr w:type="spellStart"/>
+            <w:r>
+              <w:t>endsWith</w:t>
+            </w:r>
+            <w:proofErr w:type="spellEnd"/>
             <w:r>
               <w:t xml:space="preserve">(); </w:t>
             </w:r>
@@ -3999,14 +4120,14 @@
           </w:tcPr>
           <w:p>
             <w:r>
-              <w:t>____</w:t>
-            </w:r>
-            <w:proofErr w:type="gramStart"/>
-            <w:r>
-              <w:t>_</w:t>
-            </w:r>
-            <w:r>
-              <w:t>.to</w:t>
+              <w:t>_____</w:t>
+            </w:r>
+            <w:r>
+              <w:t>.</w:t>
+            </w:r>
+            <w:proofErr w:type="spellStart"/>
+            <w:r>
+              <w:t>to</w:t>
             </w:r>
             <w:r>
               <w:t>Upper</w:t>
@@ -4014,7 +4135,7 @@
             <w:r>
               <w:t>Case</w:t>
             </w:r>
-            <w:proofErr w:type="gramEnd"/>
+            <w:proofErr w:type="spellEnd"/>
             <w:r>
               <w:t>();</w:t>
             </w:r>
@@ -4025,7 +4146,15 @@
               <w:t>______</w:t>
             </w:r>
             <w:r>
-              <w:t>.toLowerCase();</w:t>
+              <w:t>.</w:t>
+            </w:r>
+            <w:proofErr w:type="spellStart"/>
+            <w:r>
+              <w:t>toLowerCase</w:t>
+            </w:r>
+            <w:proofErr w:type="spellEnd"/>
+            <w:r>
+              <w:t>();</w:t>
             </w:r>
             <w:r>
               <w:t xml:space="preserve"> </w:t>
@@ -4069,6 +4198,7 @@
             <w:tcW w:w="8170" w:type="dxa"/>
           </w:tcPr>
           <w:p>
+            <w:proofErr w:type="spellStart"/>
             <w:r>
               <w:t>Character</w:t>
             </w:r>
@@ -4076,16 +4206,25 @@
               <w:t>.</w:t>
             </w:r>
             <w:r>
-              <w:t>isUpperCase()</w:t>
+              <w:t>isUpperCase</w:t>
+            </w:r>
+            <w:proofErr w:type="spellEnd"/>
+            <w:r>
+              <w:t>()</w:t>
             </w:r>
             <w:r>
               <w:t xml:space="preserve">; OR </w:t>
             </w:r>
+            <w:proofErr w:type="spellStart"/>
             <w:r>
               <w:t>Character</w:t>
             </w:r>
             <w:r>
-              <w:t xml:space="preserve">.isLowerCase(); </w:t>
+              <w:t>.isLowerCase</w:t>
+            </w:r>
+            <w:proofErr w:type="spellEnd"/>
+            <w:r>
+              <w:t xml:space="preserve">(); </w:t>
             </w:r>
             <w:r>
               <w:rPr>
@@ -4130,11 +4269,11 @@
             <w:tcW w:w="8170" w:type="dxa"/>
           </w:tcPr>
           <w:p>
-            <w:proofErr w:type="gramStart"/>
+            <w:proofErr w:type="spellStart"/>
             <w:r>
               <w:t>type.toString</w:t>
             </w:r>
-            <w:proofErr w:type="gramEnd"/>
+            <w:proofErr w:type="spellEnd"/>
             <w:r>
               <w:t xml:space="preserve">(); </w:t>
             </w:r>
@@ -4171,16 +4310,22 @@
             <w:r>
               <w:t>___</w:t>
             </w:r>
-            <w:proofErr w:type="gramStart"/>
             <w:r>
               <w:t>[]=</w:t>
             </w:r>
-            <w:proofErr w:type="gramEnd"/>
             <w:r>
               <w:t>____</w:t>
             </w:r>
             <w:r>
-              <w:t xml:space="preserve">.toCharArray(); </w:t>
+              <w:t>.</w:t>
+            </w:r>
+            <w:proofErr w:type="spellStart"/>
+            <w:r>
+              <w:t>toCharArray</w:t>
+            </w:r>
+            <w:proofErr w:type="spellEnd"/>
+            <w:r>
+              <w:t xml:space="preserve">(); </w:t>
             </w:r>
             <w:r>
               <w:rPr>
@@ -4225,13 +4370,8 @@
             <w:tcW w:w="8170" w:type="dxa"/>
           </w:tcPr>
           <w:p>
-            <w:proofErr w:type="gramStart"/>
-            <w:r>
-              <w:t>.substring</w:t>
-            </w:r>
-            <w:proofErr w:type="gramEnd"/>
-            <w:r>
-              <w:t>(</w:t>
+            <w:r>
+              <w:t>.substring(</w:t>
             </w:r>
             <w:r>
               <w:t>Start</w:t>
@@ -4286,16 +4426,23 @@
                 <w:sz w:val="16"/>
                 <w:szCs w:val="16"/>
               </w:rPr>
+              <w:t xml:space="preserve"> (</w:t>
+            </w:r>
+            <w:r>
+              <w:rPr>
+                <w:color w:val="5B9BD5" w:themeColor="accent5"/>
+                <w:sz w:val="16"/>
+                <w:szCs w:val="16"/>
+              </w:rPr>
               <w:t xml:space="preserve"> </w:t>
             </w:r>
-            <w:proofErr w:type="gramStart"/>
-            <w:r>
-              <w:rPr>
-                <w:color w:val="5B9BD5" w:themeColor="accent5"/>
-                <w:sz w:val="16"/>
-                <w:szCs w:val="16"/>
-              </w:rPr>
-              <w:t>(</w:t>
+            <w:r>
+              <w:rPr>
+                <w:color w:val="5B9BD5" w:themeColor="accent5"/>
+                <w:sz w:val="16"/>
+                <w:szCs w:val="16"/>
+              </w:rPr>
+              <w:t>when giving give End index+1.</w:t>
             </w:r>
             <w:r>
               <w:rPr>
@@ -4311,42 +4458,12 @@
                 <w:sz w:val="16"/>
                 <w:szCs w:val="16"/>
               </w:rPr>
-              <w:t>when</w:t>
-            </w:r>
-            <w:proofErr w:type="gramEnd"/>
-            <w:r>
-              <w:rPr>
-                <w:color w:val="5B9BD5" w:themeColor="accent5"/>
-                <w:sz w:val="16"/>
-                <w:szCs w:val="16"/>
-              </w:rPr>
-              <w:t xml:space="preserve"> giving give End index+1.</w:t>
-            </w:r>
-            <w:r>
-              <w:rPr>
-                <w:color w:val="5B9BD5" w:themeColor="accent5"/>
-                <w:sz w:val="16"/>
-                <w:szCs w:val="16"/>
-              </w:rPr>
-              <w:t xml:space="preserve"> </w:t>
-            </w:r>
-            <w:r>
-              <w:rPr>
-                <w:color w:val="5B9BD5" w:themeColor="accent5"/>
-                <w:sz w:val="16"/>
-                <w:szCs w:val="16"/>
-              </w:rPr>
               <w:t>)</w:t>
             </w:r>
           </w:p>
           <w:p>
-            <w:proofErr w:type="gramStart"/>
-            <w:r>
-              <w:t>.substring</w:t>
-            </w:r>
-            <w:proofErr w:type="gramEnd"/>
-            <w:r>
-              <w:t>(</w:t>
+            <w:r>
+              <w:t>.substring(</w:t>
             </w:r>
             <w:r>
               <w:t>Start</w:t>
@@ -4384,11 +4501,14 @@
             <w:tcW w:w="8170" w:type="dxa"/>
           </w:tcPr>
           <w:p>
-            <w:proofErr w:type="gramStart"/>
-            <w:r>
-              <w:t>.isEmpty</w:t>
-            </w:r>
-            <w:proofErr w:type="gramEnd"/>
+            <w:r>
+              <w:t>.</w:t>
+            </w:r>
+            <w:proofErr w:type="spellStart"/>
+            <w:r>
+              <w:t>isEmpty</w:t>
+            </w:r>
+            <w:proofErr w:type="spellEnd"/>
             <w:r>
               <w:t>()</w:t>
             </w:r>
@@ -4435,14 +4555,31 @@
           <w:p>
             <w:r>
               <w:tab/>
-              <w:t>String A="abcdefAbcD";</w:t>
+              <w:t>String A="</w:t>
+            </w:r>
+            <w:proofErr w:type="spellStart"/>
+            <w:r>
+              <w:t>abcdefAbcD</w:t>
+            </w:r>
+            <w:proofErr w:type="spellEnd"/>
+            <w:r>
+              <w:t>";</w:t>
             </w:r>
           </w:p>
           <w:p>
             <w:r>
               <w:tab/>
-              <w:t>String X=A.replaceAll("[</w:t>
-            </w:r>
+              <w:t>String X=</w:t>
+            </w:r>
+            <w:proofErr w:type="spellStart"/>
+            <w:r>
+              <w:t>A.replaceAll</w:t>
+            </w:r>
+            <w:proofErr w:type="spellEnd"/>
+            <w:r>
+              <w:t>("[</w:t>
+            </w:r>
+            <w:proofErr w:type="spellStart"/>
             <w:r>
               <w:rPr>
                 <w:color w:val="ED7D31" w:themeColor="accent2"/>
@@ -4451,6 +4588,7 @@
               </w:rPr>
               <w:t>AEIOUaeiou</w:t>
             </w:r>
+            <w:proofErr w:type="spellEnd"/>
             <w:r>
               <w:t>]", "");</w:t>
             </w:r>
@@ -4493,7 +4631,14 @@
           <w:p>
             <w:r>
               <w:tab/>
-              <w:t>System.out.println(X);</w:t>
+            </w:r>
+            <w:proofErr w:type="spellStart"/>
+            <w:r>
+              <w:t>System.out.println</w:t>
+            </w:r>
+            <w:proofErr w:type="spellEnd"/>
+            <w:r>
+              <w:t>(X);</w:t>
             </w:r>
             <w:r>
               <w:tab/>
@@ -4501,8 +4646,12 @@
             </w:r>
             <w:r>
               <w:tab/>
+            </w:r>
+            <w:proofErr w:type="spellStart"/>
+            <w:r>
               <w:t>bcdfbcD</w:t>
             </w:r>
+            <w:proofErr w:type="spellEnd"/>
           </w:p>
         </w:tc>
       </w:tr>
@@ -4529,15 +4678,31 @@
           <w:p/>
           <w:p>
             <w:r>
-              <w:t xml:space="preserve">        StringBuffer sb=new </w:t>
-            </w:r>
-            <w:proofErr w:type="gramStart"/>
-            <w:r>
-              <w:t>StringBuffer(</w:t>
-            </w:r>
-            <w:proofErr w:type="gramEnd"/>
-            <w:r>
-              <w:t>);</w:t>
+              <w:t xml:space="preserve">        </w:t>
+            </w:r>
+            <w:proofErr w:type="spellStart"/>
+            <w:r>
+              <w:t>StringBuffer</w:t>
+            </w:r>
+            <w:proofErr w:type="spellEnd"/>
+            <w:r>
+              <w:t xml:space="preserve"> </w:t>
+            </w:r>
+            <w:proofErr w:type="spellStart"/>
+            <w:r>
+              <w:t>sb</w:t>
+            </w:r>
+            <w:proofErr w:type="spellEnd"/>
+            <w:r>
+              <w:t xml:space="preserve">=new </w:t>
+            </w:r>
+            <w:proofErr w:type="spellStart"/>
+            <w:r>
+              <w:t>StringBuffer</w:t>
+            </w:r>
+            <w:proofErr w:type="spellEnd"/>
+            <w:r>
+              <w:t>();</w:t>
             </w:r>
           </w:p>
           <w:p>
@@ -4554,109 +4719,74 @@
                 <w:sz w:val="20"/>
                 <w:szCs w:val="20"/>
               </w:rPr>
-              <w:t xml:space="preserve">//      StringBuffer sb=new </w:t>
-            </w:r>
-            <w:proofErr w:type="gramStart"/>
+              <w:t xml:space="preserve">//      </w:t>
+            </w:r>
+            <w:proofErr w:type="spellStart"/>
             <w:r>
               <w:rPr>
                 <w:color w:val="5B9BD5" w:themeColor="accent5"/>
                 <w:sz w:val="20"/>
                 <w:szCs w:val="20"/>
               </w:rPr>
-              <w:t>StringBuffer(</w:t>
-            </w:r>
-            <w:proofErr w:type="gramEnd"/>
+              <w:t>StringBuffer</w:t>
+            </w:r>
+            <w:proofErr w:type="spellEnd"/>
             <w:r>
               <w:rPr>
                 <w:color w:val="5B9BD5" w:themeColor="accent5"/>
                 <w:sz w:val="20"/>
                 <w:szCs w:val="20"/>
               </w:rPr>
-              <w:t>"String here");</w:t>
-            </w:r>
-          </w:p>
-          <w:p>
-            <w:r>
-              <w:t xml:space="preserve">        </w:t>
-            </w:r>
-            <w:proofErr w:type="gramStart"/>
-            <w:r>
-              <w:t>sb.append</w:t>
-            </w:r>
-            <w:proofErr w:type="gramEnd"/>
-            <w:r>
-              <w:t xml:space="preserve">("Sanket"); </w:t>
-            </w:r>
+              <w:t xml:space="preserve"> </w:t>
+            </w:r>
+            <w:proofErr w:type="spellStart"/>
             <w:r>
               <w:rPr>
                 <w:color w:val="5B9BD5" w:themeColor="accent5"/>
                 <w:sz w:val="20"/>
                 <w:szCs w:val="20"/>
               </w:rPr>
-              <w:t>// .appned("___")  To append string</w:t>
-            </w:r>
-          </w:p>
-          <w:p>
-            <w:r>
-              <w:t xml:space="preserve">        </w:t>
-            </w:r>
-            <w:proofErr w:type="gramStart"/>
-            <w:r>
-              <w:t>sb.insert</w:t>
-            </w:r>
-            <w:proofErr w:type="gramEnd"/>
-            <w:r>
-              <w:t xml:space="preserve">(1,"Ghost"); </w:t>
-            </w:r>
+              <w:t>sb</w:t>
+            </w:r>
+            <w:proofErr w:type="spellEnd"/>
             <w:r>
               <w:rPr>
                 <w:color w:val="5B9BD5" w:themeColor="accent5"/>
                 <w:sz w:val="20"/>
                 <w:szCs w:val="20"/>
               </w:rPr>
-              <w:t>// To insert string at index of another string</w:t>
-            </w:r>
-          </w:p>
-          <w:p>
-            <w:r>
-              <w:t xml:space="preserve">        </w:t>
-            </w:r>
-            <w:proofErr w:type="gramStart"/>
-            <w:r>
-              <w:t>sb.replace</w:t>
-            </w:r>
-            <w:proofErr w:type="gramEnd"/>
-            <w:r>
-              <w:t xml:space="preserve">(1,6,"OK"); </w:t>
-            </w:r>
+              <w:t xml:space="preserve">=new </w:t>
+            </w:r>
+            <w:proofErr w:type="spellStart"/>
             <w:r>
               <w:rPr>
                 <w:color w:val="5B9BD5" w:themeColor="accent5"/>
                 <w:sz w:val="20"/>
                 <w:szCs w:val="20"/>
               </w:rPr>
-              <w:t>// To replace string from beginIndex and endIndex-1</w:t>
-            </w:r>
-          </w:p>
-          <w:p>
-            <w:r>
-              <w:t xml:space="preserve">        </w:t>
-            </w:r>
-            <w:proofErr w:type="gramStart"/>
-            <w:r>
-              <w:t>sb.delete</w:t>
-            </w:r>
-            <w:proofErr w:type="gramEnd"/>
-            <w:r>
-              <w:t xml:space="preserve">(1,3); </w:t>
-            </w:r>
+              <w:t>StringBuffer</w:t>
+            </w:r>
+            <w:proofErr w:type="spellEnd"/>
             <w:r>
               <w:rPr>
                 <w:color w:val="5B9BD5" w:themeColor="accent5"/>
                 <w:sz w:val="20"/>
                 <w:szCs w:val="20"/>
               </w:rPr>
-              <w:t>// To delete string from beginIndex and endIndex-1</w:t>
+              <w:t>("String here");</w:t>
+            </w:r>
+          </w:p>
+          <w:p>
+            <w:r>
+              <w:t xml:space="preserve">        </w:t>
+            </w:r>
+            <w:proofErr w:type="spellStart"/>
+            <w:r>
+              <w:t>sb.append</w:t>
+            </w:r>
+            <w:proofErr w:type="spellEnd"/>
+            <w:r>
+              <w:t xml:space="preserve">("Sanket"); </w:t>
             </w:r>
             <w:r>
               <w:rPr>
@@ -4664,53 +4794,202 @@
                 <w:sz w:val="20"/>
                 <w:szCs w:val="20"/>
               </w:rPr>
-              <w:t xml:space="preserve"> (so do endindex+1)</w:t>
-            </w:r>
-          </w:p>
-          <w:p>
-            <w:r>
-              <w:t xml:space="preserve">        </w:t>
-            </w:r>
-            <w:proofErr w:type="gramStart"/>
-            <w:r>
-              <w:t>sb.reverse</w:t>
-            </w:r>
-            <w:proofErr w:type="gramEnd"/>
-            <w:r>
-              <w:t xml:space="preserve">(); </w:t>
-            </w:r>
+              <w:t>// .</w:t>
+            </w:r>
+            <w:proofErr w:type="spellStart"/>
             <w:r>
               <w:rPr>
                 <w:color w:val="5B9BD5" w:themeColor="accent5"/>
                 <w:sz w:val="20"/>
                 <w:szCs w:val="20"/>
               </w:rPr>
-              <w:t>// To reverse</w:t>
-            </w:r>
-          </w:p>
-          <w:p>
-            <w:r>
-              <w:t xml:space="preserve">        System.out.println(sb);</w:t>
-            </w:r>
-          </w:p>
-          <w:p>
-            <w:r>
-              <w:t xml:space="preserve">        System.out.println(</w:t>
-            </w:r>
-            <w:proofErr w:type="gramStart"/>
-            <w:r>
-              <w:t>sb.length</w:t>
-            </w:r>
-            <w:proofErr w:type="gramEnd"/>
-            <w:r>
-              <w:t xml:space="preserve">()); </w:t>
-            </w:r>
+              <w:t>appned</w:t>
+            </w:r>
+            <w:proofErr w:type="spellEnd"/>
             <w:r>
               <w:rPr>
                 <w:color w:val="5B9BD5" w:themeColor="accent5"/>
                 <w:sz w:val="20"/>
                 <w:szCs w:val="20"/>
               </w:rPr>
+              <w:t>("___")  To append string</w:t>
+            </w:r>
+          </w:p>
+          <w:p>
+            <w:r>
+              <w:t xml:space="preserve">        </w:t>
+            </w:r>
+            <w:proofErr w:type="spellStart"/>
+            <w:r>
+              <w:t>sb.insert</w:t>
+            </w:r>
+            <w:proofErr w:type="spellEnd"/>
+            <w:r>
+              <w:t xml:space="preserve">(1,"Ghost"); </w:t>
+            </w:r>
+            <w:r>
+              <w:rPr>
+                <w:color w:val="5B9BD5" w:themeColor="accent5"/>
+                <w:sz w:val="20"/>
+                <w:szCs w:val="20"/>
+              </w:rPr>
+              <w:t>// To insert string at index of another string</w:t>
+            </w:r>
+          </w:p>
+          <w:p>
+            <w:r>
+              <w:t xml:space="preserve">        </w:t>
+            </w:r>
+            <w:proofErr w:type="spellStart"/>
+            <w:r>
+              <w:t>sb.replace</w:t>
+            </w:r>
+            <w:proofErr w:type="spellEnd"/>
+            <w:r>
+              <w:t xml:space="preserve">(1,6,"OK"); </w:t>
+            </w:r>
+            <w:r>
+              <w:rPr>
+                <w:color w:val="5B9BD5" w:themeColor="accent5"/>
+                <w:sz w:val="20"/>
+                <w:szCs w:val="20"/>
+              </w:rPr>
+              <w:t xml:space="preserve">// To replace string from </w:t>
+            </w:r>
+            <w:proofErr w:type="spellStart"/>
+            <w:r>
+              <w:rPr>
+                <w:color w:val="5B9BD5" w:themeColor="accent5"/>
+                <w:sz w:val="20"/>
+                <w:szCs w:val="20"/>
+              </w:rPr>
+              <w:t>beginIndex</w:t>
+            </w:r>
+            <w:proofErr w:type="spellEnd"/>
+            <w:r>
+              <w:rPr>
+                <w:color w:val="5B9BD5" w:themeColor="accent5"/>
+                <w:sz w:val="20"/>
+                <w:szCs w:val="20"/>
+              </w:rPr>
+              <w:t xml:space="preserve"> and endIndex-1</w:t>
+            </w:r>
+          </w:p>
+          <w:p>
+            <w:r>
+              <w:t xml:space="preserve">        </w:t>
+            </w:r>
+            <w:proofErr w:type="spellStart"/>
+            <w:r>
+              <w:t>sb.delete</w:t>
+            </w:r>
+            <w:proofErr w:type="spellEnd"/>
+            <w:r>
+              <w:t xml:space="preserve">(1,3); </w:t>
+            </w:r>
+            <w:r>
+              <w:rPr>
+                <w:color w:val="5B9BD5" w:themeColor="accent5"/>
+                <w:sz w:val="20"/>
+                <w:szCs w:val="20"/>
+              </w:rPr>
+              <w:t xml:space="preserve">// To delete string from </w:t>
+            </w:r>
+            <w:proofErr w:type="spellStart"/>
+            <w:r>
+              <w:rPr>
+                <w:color w:val="5B9BD5" w:themeColor="accent5"/>
+                <w:sz w:val="20"/>
+                <w:szCs w:val="20"/>
+              </w:rPr>
+              <w:t>beginIndex</w:t>
+            </w:r>
+            <w:proofErr w:type="spellEnd"/>
+            <w:r>
+              <w:rPr>
+                <w:color w:val="5B9BD5" w:themeColor="accent5"/>
+                <w:sz w:val="20"/>
+                <w:szCs w:val="20"/>
+              </w:rPr>
+              <w:t xml:space="preserve"> and endIndex-1</w:t>
+            </w:r>
+            <w:r>
+              <w:rPr>
+                <w:color w:val="5B9BD5" w:themeColor="accent5"/>
+                <w:sz w:val="20"/>
+                <w:szCs w:val="20"/>
+              </w:rPr>
+              <w:t xml:space="preserve"> (so do endindex+1)</w:t>
+            </w:r>
+          </w:p>
+          <w:p>
+            <w:r>
+              <w:t xml:space="preserve">        </w:t>
+            </w:r>
+            <w:proofErr w:type="spellStart"/>
+            <w:r>
+              <w:t>sb.reverse</w:t>
+            </w:r>
+            <w:proofErr w:type="spellEnd"/>
+            <w:r>
+              <w:t xml:space="preserve">(); </w:t>
+            </w:r>
+            <w:r>
+              <w:rPr>
+                <w:color w:val="5B9BD5" w:themeColor="accent5"/>
+                <w:sz w:val="20"/>
+                <w:szCs w:val="20"/>
+              </w:rPr>
+              <w:t>// To reverse</w:t>
+            </w:r>
+          </w:p>
+          <w:p>
+            <w:r>
+              <w:t xml:space="preserve">        </w:t>
+            </w:r>
+            <w:proofErr w:type="spellStart"/>
+            <w:r>
+              <w:t>System.out.println</w:t>
+            </w:r>
+            <w:proofErr w:type="spellEnd"/>
+            <w:r>
+              <w:t>(</w:t>
+            </w:r>
+            <w:proofErr w:type="spellStart"/>
+            <w:r>
+              <w:t>sb</w:t>
+            </w:r>
+            <w:proofErr w:type="spellEnd"/>
+            <w:r>
+              <w:t>);</w:t>
+            </w:r>
+          </w:p>
+          <w:p>
+            <w:r>
+              <w:t xml:space="preserve">        </w:t>
+            </w:r>
+            <w:proofErr w:type="spellStart"/>
+            <w:r>
+              <w:t>System.out.println</w:t>
+            </w:r>
+            <w:proofErr w:type="spellEnd"/>
+            <w:r>
+              <w:t>(</w:t>
+            </w:r>
+            <w:proofErr w:type="spellStart"/>
+            <w:r>
+              <w:t>sb.length</w:t>
+            </w:r>
+            <w:proofErr w:type="spellEnd"/>
+            <w:r>
+              <w:t xml:space="preserve">()); </w:t>
+            </w:r>
+            <w:r>
+              <w:rPr>
+                <w:color w:val="5B9BD5" w:themeColor="accent5"/>
+                <w:sz w:val="20"/>
+                <w:szCs w:val="20"/>
+              </w:rPr>
               <w:t>// To get length</w:t>
             </w:r>
           </w:p>
@@ -4733,11 +5012,14 @@
             <w:tcW w:w="8170" w:type="dxa"/>
           </w:tcPr>
           <w:p>
-            <w:proofErr w:type="gramStart"/>
-            <w:r>
-              <w:t>.indexOf</w:t>
-            </w:r>
-            <w:proofErr w:type="gramEnd"/>
+            <w:r>
+              <w:t>.</w:t>
+            </w:r>
+            <w:proofErr w:type="spellStart"/>
+            <w:r>
+              <w:t>indexOf</w:t>
+            </w:r>
+            <w:proofErr w:type="spellEnd"/>
             <w:r>
               <w:t>("</w:t>
             </w:r>
@@ -4745,7 +5027,15 @@
               <w:t>___</w:t>
             </w:r>
             <w:r>
-              <w:t>")); // The indexOf() method returns the position of the first occurrence of specified</w:t>
+              <w:t xml:space="preserve">")); // The </w:t>
+            </w:r>
+            <w:proofErr w:type="spellStart"/>
+            <w:r>
+              <w:t>indexOf</w:t>
+            </w:r>
+            <w:proofErr w:type="spellEnd"/>
+            <w:r>
+              <w:t>() method returns the position of the first occurrence of specified</w:t>
             </w:r>
             <w:r>
               <w:t xml:space="preserve"> s</w:t>
@@ -4756,8 +5046,13 @@
           </w:p>
           <w:p/>
           <w:p>
-            <w:r>
-              <w:t>lastIndexOf("planet")</w:t>
+            <w:proofErr w:type="spellStart"/>
+            <w:r>
+              <w:t>lastIndexOf</w:t>
+            </w:r>
+            <w:proofErr w:type="spellEnd"/>
+            <w:r>
+              <w:t>("planet")</w:t>
             </w:r>
             <w:r>
               <w:t xml:space="preserve"> // </w:t>
@@ -4822,11 +5117,14 @@
             <w:tcW w:w="8170" w:type="dxa"/>
           </w:tcPr>
           <w:p>
-            <w:proofErr w:type="gramStart"/>
-            <w:r>
-              <w:t>.binarySearch</w:t>
-            </w:r>
-            <w:proofErr w:type="gramEnd"/>
+            <w:r>
+              <w:t>.</w:t>
+            </w:r>
+            <w:proofErr w:type="spellStart"/>
+            <w:r>
+              <w:t>binarySearch</w:t>
+            </w:r>
+            <w:proofErr w:type="spellEnd"/>
             <w:r>
               <w:t>(</w:t>
             </w:r>
@@ -4859,13 +5157,8 @@
             <w:tcW w:w="8170" w:type="dxa"/>
           </w:tcPr>
           <w:p>
-            <w:proofErr w:type="gramStart"/>
-            <w:r>
-              <w:t>.length</w:t>
-            </w:r>
-            <w:proofErr w:type="gramEnd"/>
-            <w:r>
-              <w:t xml:space="preserve"> </w:t>
+            <w:r>
+              <w:t xml:space="preserve">.length </w:t>
             </w:r>
             <w:r>
               <w:rPr>
@@ -4890,8 +5183,13 @@
             <w:tcW w:w="8170" w:type="dxa"/>
           </w:tcPr>
           <w:p>
-            <w:r>
-              <w:t>Arrays.toString(</w:t>
+            <w:proofErr w:type="spellStart"/>
+            <w:r>
+              <w:t>Arrays.toString</w:t>
+            </w:r>
+            <w:proofErr w:type="spellEnd"/>
+            <w:r>
+              <w:t>(</w:t>
             </w:r>
             <w:r>
               <w:t>____</w:t>
@@ -4922,34 +5220,21 @@
             <w:tcW w:w="8170" w:type="dxa"/>
           </w:tcPr>
           <w:p>
-            <w:r>
-              <w:t xml:space="preserve">Arrays.sort(___); </w:t>
-            </w:r>
-            <w:r>
-              <w:rPr>
-                <w:color w:val="5B9BD5" w:themeColor="accent5"/>
-                <w:sz w:val="16"/>
-                <w:szCs w:val="16"/>
-              </w:rPr>
-              <w:t xml:space="preserve">// To sort </w:t>
-            </w:r>
-            <w:proofErr w:type="gramStart"/>
-            <w:r>
-              <w:rPr>
-                <w:color w:val="5B9BD5" w:themeColor="accent5"/>
-                <w:sz w:val="16"/>
-                <w:szCs w:val="16"/>
-              </w:rPr>
-              <w:t>a</w:t>
-            </w:r>
-            <w:proofErr w:type="gramEnd"/>
-            <w:r>
-              <w:rPr>
-                <w:color w:val="5B9BD5" w:themeColor="accent5"/>
-                <w:sz w:val="16"/>
-                <w:szCs w:val="16"/>
-              </w:rPr>
-              <w:t xml:space="preserve"> array in ascending order.</w:t>
+            <w:proofErr w:type="spellStart"/>
+            <w:r>
+              <w:t>Arrays.sort</w:t>
+            </w:r>
+            <w:proofErr w:type="spellEnd"/>
+            <w:r>
+              <w:t xml:space="preserve">(___); </w:t>
+            </w:r>
+            <w:r>
+              <w:rPr>
+                <w:color w:val="5B9BD5" w:themeColor="accent5"/>
+                <w:sz w:val="16"/>
+                <w:szCs w:val="16"/>
+              </w:rPr>
+              <w:t>// To sort a array in ascending order.</w:t>
             </w:r>
             <w:r>
               <w:rPr>
@@ -4969,8 +5254,13 @@
             </w:r>
           </w:p>
           <w:p>
-            <w:r>
-              <w:t xml:space="preserve">Arrays.sort(___, start index, end index); </w:t>
+            <w:proofErr w:type="spellStart"/>
+            <w:r>
+              <w:t>Arrays.sort</w:t>
+            </w:r>
+            <w:proofErr w:type="spellEnd"/>
+            <w:r>
+              <w:t xml:space="preserve">(___, start index, end index); </w:t>
             </w:r>
             <w:r>
               <w:rPr>
@@ -5019,16 +5309,13 @@
             <w:tcW w:w="8170" w:type="dxa"/>
           </w:tcPr>
           <w:p>
-            <w:r>
-              <w:t>Arrays.mismatch(</w:t>
-            </w:r>
-            <w:proofErr w:type="gramStart"/>
-            <w:r>
-              <w:t>no,no</w:t>
-            </w:r>
-            <w:proofErr w:type="gramEnd"/>
-            <w:r>
-              <w:t xml:space="preserve">1)); </w:t>
+            <w:proofErr w:type="spellStart"/>
+            <w:r>
+              <w:t>Arrays.mismatch</w:t>
+            </w:r>
+            <w:proofErr w:type="spellEnd"/>
+            <w:r>
+              <w:t xml:space="preserve">(no,no1)); </w:t>
             </w:r>
             <w:r>
               <w:rPr>
@@ -5117,9 +5404,11 @@
           <w:color w:val="FF0000"/>
         </w:rPr>
       </w:pPr>
+      <w:proofErr w:type="spellStart"/>
       <w:r>
         <w:t>datype</w:t>
       </w:r>
+      <w:proofErr w:type="spellEnd"/>
       <w:r>
         <w:t xml:space="preserve"> </w:t>
       </w:r>
@@ -5129,11 +5418,11 @@
       <w:r>
         <w:t xml:space="preserve">= </w:t>
       </w:r>
-      <w:proofErr w:type="gramStart"/>
+      <w:proofErr w:type="spellStart"/>
       <w:r>
         <w:t>wrapper.ParseInt</w:t>
       </w:r>
-      <w:proofErr w:type="gramEnd"/>
+      <w:proofErr w:type="spellEnd"/>
       <w:r>
         <w:t>/Float/Double/Long(</w:t>
       </w:r>
@@ -5172,16 +5461,22 @@
       <w:r>
         <w:t>___</w:t>
       </w:r>
-      <w:proofErr w:type="gramStart"/>
       <w:r>
         <w:t>[]=</w:t>
       </w:r>
-      <w:proofErr w:type="gramEnd"/>
       <w:r>
         <w:t>____</w:t>
       </w:r>
       <w:r>
-        <w:t xml:space="preserve">.toCharArray(); </w:t>
+        <w:t>.</w:t>
+      </w:r>
+      <w:proofErr w:type="spellStart"/>
+      <w:r>
+        <w:t>toCharArray</w:t>
+      </w:r>
+      <w:proofErr w:type="spellEnd"/>
+      <w:r>
+        <w:t xml:space="preserve">(); </w:t>
       </w:r>
       <w:r>
         <w:rPr>
@@ -5222,11 +5517,11 @@
       <w:r>
         <w:t>String ____=</w:t>
       </w:r>
-      <w:proofErr w:type="gramStart"/>
+      <w:proofErr w:type="spellStart"/>
       <w:r>
         <w:t>type.toString</w:t>
       </w:r>
-      <w:proofErr w:type="gramEnd"/>
+      <w:proofErr w:type="spellEnd"/>
       <w:r>
         <w:t>(</w:t>
       </w:r>
@@ -5316,7 +5611,29 @@
           <w:szCs w:val="21"/>
           <w:shd w:val="clear" w:color="auto" w:fill="FAFAFA"/>
         </w:rPr>
-        <w:t xml:space="preserve"> Arrays.toString();</w:t>
+        <w:t xml:space="preserve"> </w:t>
+      </w:r>
+      <w:proofErr w:type="spellStart"/>
+      <w:r>
+        <w:rPr>
+          <w:rFonts w:ascii="Source Code Pro" w:hAnsi="Source Code Pro"/>
+          <w:color w:val="000000"/>
+          <w:sz w:val="21"/>
+          <w:szCs w:val="21"/>
+          <w:shd w:val="clear" w:color="auto" w:fill="FAFAFA"/>
+        </w:rPr>
+        <w:t>Arrays.toString</w:t>
+      </w:r>
+      <w:proofErr w:type="spellEnd"/>
+      <w:r>
+        <w:rPr>
+          <w:rFonts w:ascii="Source Code Pro" w:hAnsi="Source Code Pro"/>
+          <w:color w:val="000000"/>
+          <w:sz w:val="21"/>
+          <w:szCs w:val="21"/>
+          <w:shd w:val="clear" w:color="auto" w:fill="FAFAFA"/>
+        </w:rPr>
+        <w:t>();</w:t>
       </w:r>
       <w:r>
         <w:rPr>
@@ -5541,7 +5858,6 @@
           <w:bCs/>
         </w:rPr>
       </w:pPr>
-      <w:proofErr w:type="gramStart"/>
       <w:r>
         <w:rPr>
           <w:b/>
@@ -5549,7 +5865,6 @@
         </w:rPr>
         <w:t>XOR  ^</w:t>
       </w:r>
-      <w:proofErr w:type="gramEnd"/>
     </w:p>
     <w:p>
       <w:r>
@@ -5594,7 +5909,6 @@
           <w:bCs/>
         </w:rPr>
       </w:pPr>
-      <w:proofErr w:type="gramStart"/>
       <w:r>
         <w:rPr>
           <w:b/>
@@ -5602,7 +5916,6 @@
         </w:rPr>
         <w:t>Compliment  ~</w:t>
       </w:r>
-      <w:proofErr w:type="gramEnd"/>
     </w:p>
     <w:p>
       <w:r>
@@ -5812,7 +6125,15 @@
         </w:drawing>
       </w:r>
       <w:r>
-        <w:t>Checking string using arraylist function.</w:t>
+        <w:t xml:space="preserve">Checking string using </w:t>
+      </w:r>
+      <w:proofErr w:type="spellStart"/>
+      <w:r>
+        <w:t>arraylist</w:t>
+      </w:r>
+      <w:proofErr w:type="spellEnd"/>
+      <w:r>
+        <w:t xml:space="preserve"> function.</w:t>
       </w:r>
     </w:p>
     <w:p/>
@@ -5832,7 +6153,15 @@
     <w:p/>
     <w:p>
       <w:r>
-        <w:t>Using hashmap top count frequency.</w:t>
+        <w:t xml:space="preserve">Using </w:t>
+      </w:r>
+      <w:proofErr w:type="spellStart"/>
+      <w:r>
+        <w:t>hashmap</w:t>
+      </w:r>
+      <w:proofErr w:type="spellEnd"/>
+      <w:r>
+        <w:t xml:space="preserve"> top count frequency.</w:t>
       </w:r>
     </w:p>
     <w:sectPr>

</xml_diff>